<commit_message>
tablica wyników ładnie działa
</commit_message>
<xml_diff>
--- a/Justyna Mackoś IEEE Std 830-1998.docx
+++ b/Justyna Mackoś IEEE Std 830-1998.docx
@@ -1,6 +1,6 @@
 
 <file path=word/document.xml><?xml version="1.0" encoding="utf-8"?>
-<w:document xmlns:wpc="http://schemas.microsoft.com/office/word/2010/wordprocessingCanvas" xmlns:mc="http://schemas.openxmlformats.org/markup-compatibility/2006" xmlns:o="urn:schemas-microsoft-com:office:office" xmlns:r="http://schemas.openxmlformats.org/officeDocument/2006/relationships" xmlns:m="http://schemas.openxmlformats.org/officeDocument/2006/math" xmlns:v="urn:schemas-microsoft-com:vml" xmlns:wp14="http://schemas.microsoft.com/office/word/2010/wordprocessingDrawing" xmlns:wp="http://schemas.openxmlformats.org/drawingml/2006/wordprocessingDrawing" xmlns:w10="urn:schemas-microsoft-com:office:word" xmlns:w="http://schemas.openxmlformats.org/wordprocessingml/2006/main" xmlns:w14="http://schemas.microsoft.com/office/word/2010/wordml" xmlns:wpg="http://schemas.microsoft.com/office/word/2010/wordprocessingGroup" xmlns:wpi="http://schemas.microsoft.com/office/word/2010/wordprocessingInk" xmlns:wne="http://schemas.microsoft.com/office/word/2006/wordml" xmlns:wps="http://schemas.microsoft.com/office/word/2010/wordprocessingShape" mc:Ignorable="w14 wp14">
+<w:document xmlns:wpc="http://schemas.microsoft.com/office/word/2010/wordprocessingCanvas" xmlns:cx="http://schemas.microsoft.com/office/drawing/2014/chartex" xmlns:cx1="http://schemas.microsoft.com/office/drawing/2015/9/8/chartex" xmlns:cx2="http://schemas.microsoft.com/office/drawing/2015/10/21/chartex" xmlns:cx3="http://schemas.microsoft.com/office/drawing/2016/5/9/chartex" xmlns:cx4="http://schemas.microsoft.com/office/drawing/2016/5/10/chartex" xmlns:cx5="http://schemas.microsoft.com/office/drawing/2016/5/11/chartex" xmlns:mc="http://schemas.openxmlformats.org/markup-compatibility/2006" xmlns:o="urn:schemas-microsoft-com:office:office" xmlns:r="http://schemas.openxmlformats.org/officeDocument/2006/relationships" xmlns:m="http://schemas.openxmlformats.org/officeDocument/2006/math" xmlns:v="urn:schemas-microsoft-com:vml" xmlns:wp14="http://schemas.microsoft.com/office/word/2010/wordprocessingDrawing" xmlns:wp="http://schemas.openxmlformats.org/drawingml/2006/wordprocessingDrawing" xmlns:w10="urn:schemas-microsoft-com:office:word" xmlns:w="http://schemas.openxmlformats.org/wordprocessingml/2006/main" xmlns:w14="http://schemas.microsoft.com/office/word/2010/wordml" xmlns:w15="http://schemas.microsoft.com/office/word/2012/wordml" xmlns:w16se="http://schemas.microsoft.com/office/word/2015/wordml/symex" xmlns:wpg="http://schemas.microsoft.com/office/word/2010/wordprocessingGroup" xmlns:wpi="http://schemas.microsoft.com/office/word/2010/wordprocessingInk" xmlns:wne="http://schemas.microsoft.com/office/word/2006/wordml" xmlns:wps="http://schemas.microsoft.com/office/word/2010/wordprocessingShape" mc:Ignorable="w14 w15 w16se wp14">
   <w:body>
     <w:p>
       <w:pPr>
@@ -18,25 +18,7 @@
           <w:sz w:val="96"/>
           <w:szCs w:val="96"/>
         </w:rPr>
-        <w:t xml:space="preserve">IEEE </w:t>
-      </w:r>
-      <w:proofErr w:type="spellStart"/>
-      <w:r>
-        <w:rPr>
-          <w:color w:val="5B9BD5" w:themeColor="accent1"/>
-          <w:sz w:val="96"/>
-          <w:szCs w:val="96"/>
-        </w:rPr>
-        <w:t>Std</w:t>
-      </w:r>
-      <w:proofErr w:type="spellEnd"/>
-      <w:r>
-        <w:rPr>
-          <w:color w:val="5B9BD5" w:themeColor="accent1"/>
-          <w:sz w:val="96"/>
-          <w:szCs w:val="96"/>
-        </w:rPr>
-        <w:t xml:space="preserve"> 830-1998</w:t>
+        <w:t>IEEE Std 830-1998</w:t>
       </w:r>
     </w:p>
     <w:p/>
@@ -174,22 +156,6 @@
           <w:szCs w:val="28"/>
         </w:rPr>
       </w:pPr>
-      <w:r>
-        <w:rPr>
-          <w:sz w:val="28"/>
-          <w:szCs w:val="28"/>
-        </w:rPr>
-        <w:t xml:space="preserve">Justyna </w:t>
-      </w:r>
-      <w:proofErr w:type="spellStart"/>
-      <w:r>
-        <w:rPr>
-          <w:sz w:val="28"/>
-          <w:szCs w:val="28"/>
-        </w:rPr>
-        <w:t>Mackoś</w:t>
-      </w:r>
-      <w:proofErr w:type="spellEnd"/>
     </w:p>
     <w:p>
       <w:pPr>
@@ -213,8 +179,17 @@
           <w:sz w:val="28"/>
           <w:szCs w:val="28"/>
         </w:rPr>
-        <w:t xml:space="preserve"> Suwałki, 13.11.2016</w:t>
-      </w:r>
+        <w:t>Justyna Mackoś</w:t>
+      </w:r>
+    </w:p>
+    <w:p>
+      <w:pPr>
+        <w:jc w:val="center"/>
+        <w:rPr>
+          <w:sz w:val="28"/>
+          <w:szCs w:val="28"/>
+        </w:rPr>
+      </w:pPr>
     </w:p>
     <w:p/>
     <w:sdt>
@@ -1667,7 +1642,6 @@
       </w:pPr>
       <w:bookmarkStart w:id="0" w:name="_Toc466807450"/>
       <w:r>
-        <w:lastRenderedPageBreak/>
         <w:t>1.</w:t>
       </w:r>
       <w:r>
@@ -1913,6 +1887,7 @@
         <w:ind w:left="360"/>
       </w:pPr>
       <w:r>
+        <w:lastRenderedPageBreak/>
         <w:t xml:space="preserve">Poziom – Plansza po której porusza się wąż, aż do </w:t>
       </w:r>
       <w:r>
@@ -1930,7 +1905,6 @@
         <w:ind w:left="360"/>
       </w:pPr>
       <w:r>
-        <w:lastRenderedPageBreak/>
         <w:t>Życie –</w:t>
       </w:r>
       <w:r>
@@ -1984,6 +1958,9 @@
       <w:r>
         <w:t>eden, a element znika z planszy. Zamiast tego w miejsce elementu pojawia się droga</w:t>
       </w:r>
+      <w:r>
+        <w:t>.</w:t>
+      </w:r>
     </w:p>
     <w:p>
       <w:pPr>
@@ -2004,7 +1981,13 @@
         <w:ind w:left="360"/>
       </w:pPr>
       <w:r>
-        <w:t>Miejsce początkowe – współrzędne drogi będącej najbliżej środka planszy, na których generuje się wąż przy rozpoczęciu poziomu lub po stracie życia.</w:t>
+        <w:t xml:space="preserve">Miejsce </w:t>
+      </w:r>
+      <w:r>
+        <w:t>początkowe – współrzędne drogi</w:t>
+      </w:r>
+      <w:r>
+        <w:t xml:space="preserve"> na których generuje się wąż przy rozpoczęciu poziomu lub po stracie życia.</w:t>
       </w:r>
     </w:p>
     <w:p>
@@ -2091,7 +2074,10 @@
         <w:ind w:left="360"/>
       </w:pPr>
       <w:r>
-        <w:t xml:space="preserve">Gracz ma do dyspozycji 5 poziomów po przejściu których może zakończyć grę bądź kontynuować dalej na tych samych poziomach, ze zwiększoną szybkością bazową. </w:t>
+        <w:t>Gracz ma do dyspozycji 5</w:t>
+      </w:r>
+      <w:r>
+        <w:t xml:space="preserve"> poziomów i 3 życia (jest też życie zerowe, czyli w praktyce gracz ma cztery próby).</w:t>
       </w:r>
     </w:p>
     <w:p>
@@ -2099,7 +2085,16 @@
         <w:ind w:left="360"/>
       </w:pPr>
       <w:r>
-        <w:t>Gra będzie się składać z głównego programu „waz rzeczny jest niebezpieczny”, oraz 5 plansz zapisanych w plikach tekstowych : poziom1, poziom2… itd.</w:t>
+        <w:t>Gra będzie się składać z głównego programu „waz r</w:t>
+      </w:r>
+      <w:r>
+        <w:t xml:space="preserve">zeczny jest niebezpieczny”, </w:t>
+      </w:r>
+      <w:r>
+        <w:t xml:space="preserve"> 5 plansz zapisanych w plikach tek</w:t>
+      </w:r>
+      <w:r>
+        <w:t>stowych : poziom1, poziom2… itd., dwóch obrazków (strony tytułowej i tabeli wyników), oraz pliku tekstowego z najlepszymi wynikami.</w:t>
       </w:r>
     </w:p>
     <w:p>
@@ -2115,8 +2110,6 @@
       <w:r>
         <w:t>przy losowym generowaniu elementów dane są wczytywane bezpośrednio do programu).</w:t>
       </w:r>
-      <w:bookmarkStart w:id="6" w:name="_GoBack"/>
-      <w:bookmarkEnd w:id="6"/>
     </w:p>
     <w:p>
       <w:pPr>
@@ -2168,7 +2161,7 @@
                     <pic:cNvPicPr/>
                   </pic:nvPicPr>
                   <pic:blipFill>
-                    <a:blip r:embed="rId9">
+                    <a:blip r:embed="rId8">
                       <a:extLst>
                         <a:ext uri="{28A0092B-C50C-407E-A947-70E740481C1C}">
                           <a14:useLocalDpi xmlns:a14="http://schemas.microsoft.com/office/drawing/2010/main" val="0"/>
@@ -2195,18 +2188,17 @@
         </w:drawing>
       </w:r>
     </w:p>
+    <w:p/>
     <w:p>
       <w:pPr>
         <w:pStyle w:val="Akapitzlist"/>
         <w:ind w:left="750"/>
       </w:pPr>
-    </w:p>
-    <w:p>
-      <w:pPr>
-        <w:ind w:left="705"/>
-      </w:pPr>
-      <w:r>
-        <w:t>Wykonanie strony tytułowej zostało zlecone grafikom, ta tutaj jest tylko wstępnym projektem.</w:t>
+      <w:r>
+        <w:t>Po 5 sekundach strona tytułowa znika, a gracz otrzymuje informację, że po wciśnięciu spacji gr</w:t>
+      </w:r>
+      <w:r>
+        <w:t xml:space="preserve">a się rozpocznie. </w:t>
       </w:r>
     </w:p>
     <w:p>
@@ -2214,176 +2206,144 @@
         <w:pStyle w:val="Akapitzlist"/>
         <w:ind w:left="750"/>
       </w:pPr>
-      <w:r>
-        <w:t xml:space="preserve">Po 5 sekundach strona tytułowa znika, a gracz otrzymuje informację, że po wciśnięciu spacji gra się rozpocznie. Informacja pojawia się na środku okna, czcionką </w:t>
-      </w:r>
-      <w:proofErr w:type="spellStart"/>
-      <w:r>
-        <w:t>Alger</w:t>
-      </w:r>
-      <w:proofErr w:type="spellEnd"/>
-      <w:r>
-        <w:t>, rozmiar 36, kolor biały</w:t>
-      </w:r>
-      <w:r>
-        <w:t xml:space="preserve"> RGB(255,255,255)</w:t>
-      </w:r>
-      <w:r>
-        <w:t>, na czarnym tle</w:t>
-      </w:r>
-      <w:r>
-        <w:t xml:space="preserve"> RGB(0,0,0).</w:t>
-      </w:r>
     </w:p>
     <w:p>
       <w:pPr>
         <w:pStyle w:val="Akapitzlist"/>
         <w:ind w:left="750"/>
       </w:pPr>
+      <w:r>
+        <w:t>W tle generuje się poziom. Plansza jest podzielona na</w:t>
+      </w:r>
+      <w:r>
+        <w:t xml:space="preserve"> tablicę o wymiarach</w:t>
+      </w:r>
+      <w:r>
+        <w:t xml:space="preserve"> 40 x 30 </w:t>
+      </w:r>
+      <w:r>
+        <w:t>, złożoną z kwadratów</w:t>
+      </w:r>
+      <w:r>
+        <w:t xml:space="preserve"> o wymiarach 16 x 16 p. Program pobiera informacje  z plików tekstowych i na podstawie tego, czy w danym wierszu i danej kolumnie znajduje się 0- droga, 1- ściana</w:t>
+      </w:r>
+      <w:r>
+        <w:t>,</w:t>
+      </w:r>
+      <w:r>
+        <w:t xml:space="preserve"> 2- element g</w:t>
+      </w:r>
+      <w:r>
+        <w:t>eneruje poziom. Droga w programie jest</w:t>
+      </w:r>
+      <w:r>
+        <w:t xml:space="preserve"> oznaczona</w:t>
+      </w:r>
+      <w:r>
+        <w:t xml:space="preserve"> kolorowym</w:t>
+      </w:r>
+      <w:r>
+        <w:t xml:space="preserve"> kwadratem 16x16 </w:t>
+      </w:r>
+      <w:r>
+        <w:t>p</w:t>
+      </w:r>
+      <w:r>
+        <w:t>. Ściana jest czarnym kwadratem 16x16</w:t>
+      </w:r>
+      <w:r>
+        <w:t xml:space="preserve"> p, RGB</w:t>
+      </w:r>
+      <w:r>
+        <w:t xml:space="preserve">(0,0,0), element jest </w:t>
+      </w:r>
+      <w:r>
+        <w:t>zaznaczony jako kolorowa kropka</w:t>
+      </w:r>
+      <w:r>
+        <w:t>.</w:t>
+      </w:r>
     </w:p>
     <w:p>
       <w:pPr>
         <w:pStyle w:val="Akapitzlist"/>
         <w:ind w:left="750"/>
       </w:pPr>
-      <w:r>
-        <w:t>W tle generuje się poziom. Plansza jest podzielona na</w:t>
-      </w:r>
-      <w:r>
-        <w:t xml:space="preserve"> tablicę o wymiarach</w:t>
-      </w:r>
-      <w:r>
-        <w:t xml:space="preserve"> 40 x 30 </w:t>
-      </w:r>
-      <w:r>
-        <w:t>, złożoną z kwadratów</w:t>
-      </w:r>
-      <w:r>
-        <w:t xml:space="preserve"> o wymiarach 16 x 16 p. Program pobiera informacje  z plików tekstowych i na podstawie tego, czy w danym wierszu i danej kolumnie znajduje się 0- droga, 1- ściana</w:t>
-      </w:r>
-      <w:r>
-        <w:t>,</w:t>
-      </w:r>
-      <w:r>
-        <w:t xml:space="preserve"> 2- element g</w:t>
-      </w:r>
-      <w:r>
-        <w:t>eneruje poziom. Droga w programie jest</w:t>
-      </w:r>
-      <w:r>
-        <w:t xml:space="preserve"> oznaczona</w:t>
-      </w:r>
-      <w:r>
-        <w:t xml:space="preserve"> czerwonym kwadratem 16x16 </w:t>
-      </w:r>
-      <w:r>
-        <w:t xml:space="preserve">p o </w:t>
-      </w:r>
-      <w:r>
-        <w:t>kolor</w:t>
-      </w:r>
-      <w:r>
-        <w:t>ze RGB</w:t>
-      </w:r>
-      <w:r>
-        <w:t>(255,0,0). Ściana jest czarnym kwadratem 16x16</w:t>
-      </w:r>
-      <w:r>
-        <w:t xml:space="preserve"> p, RGB</w:t>
-      </w:r>
-      <w:r>
-        <w:t>(0,0,0), element jest zaznaczony jako błękitny kwadrat 16x16</w:t>
-      </w:r>
-      <w:r>
-        <w:t>p RGB</w:t>
-      </w:r>
-      <w:r>
-        <w:t>(</w:t>
-      </w:r>
-      <w:r>
-        <w:t>39,224,220).</w:t>
-      </w:r>
     </w:p>
     <w:p>
       <w:pPr>
         <w:pStyle w:val="Akapitzlist"/>
         <w:ind w:left="750"/>
       </w:pPr>
+      <w:r>
+        <w:t xml:space="preserve">Na planszy w miejscu początkowym generuje się wąż. Początkowo składa się on z 4 segmentów i głowy. </w:t>
+      </w:r>
+      <w:r>
+        <w:t>Zarówno segmenty jak i głowa są przedst</w:t>
+      </w:r>
+      <w:r>
+        <w:t>awione jako kwadraty 16x16 o kolorze zależnym od poziomu.</w:t>
+      </w:r>
     </w:p>
     <w:p>
       <w:pPr>
         <w:pStyle w:val="Akapitzlist"/>
         <w:ind w:left="750"/>
       </w:pPr>
-      <w:r>
-        <w:t xml:space="preserve">Na planszy w miejscu początkowym generuje się wąż. Początkowo składa się on z 4 segmentów i głowy. </w:t>
-      </w:r>
-      <w:r>
-        <w:t>Zarówno segmenty jak i głowa są przedstawione jako kwadraty 16x16 p i k</w:t>
-      </w:r>
-      <w:r>
-        <w:t>olor</w:t>
-      </w:r>
-      <w:r>
-        <w:t>ze</w:t>
-      </w:r>
-      <w:r>
-        <w:t xml:space="preserve"> </w:t>
-      </w:r>
-      <w:r>
-        <w:t xml:space="preserve">RGB(96,215,45). </w:t>
-      </w:r>
     </w:p>
     <w:p>
       <w:pPr>
         <w:pStyle w:val="Akapitzlist"/>
         <w:ind w:left="750"/>
       </w:pPr>
+      <w:r>
+        <w:t>Między pozycją głowy, a segmentu, bądź segmentu i segmentu występują różnice w pozycjach wynoszące dokładnie 16 na jednej z osi. Daje to złudzenie „ciągłości” węża.</w:t>
+      </w:r>
     </w:p>
     <w:p>
       <w:pPr>
         <w:pStyle w:val="Akapitzlist"/>
         <w:ind w:left="750"/>
       </w:pPr>
-      <w:r>
-        <w:t>Między pozycją głowy, a segmentu, bądź segmentu i segmentu występują różnice w pozycjach wynoszące dokładnie 16 na jednej z osi. Daje to złudzenie „ciągłości” węża.</w:t>
-      </w:r>
     </w:p>
     <w:p>
       <w:pPr>
         <w:pStyle w:val="Akapitzlist"/>
         <w:ind w:left="750"/>
       </w:pPr>
+      <w:r>
+        <w:t xml:space="preserve">Pierwszy (domyślny) </w:t>
+      </w:r>
+      <w:r>
+        <w:t>kierunek poruszania się to pra</w:t>
+      </w:r>
+      <w:r>
+        <w:t>wo. Po wciśnięciu spacji wąż</w:t>
+      </w:r>
+      <w:r>
+        <w:t xml:space="preserve"> porusza </w:t>
+      </w:r>
+      <w:r>
+        <w:t xml:space="preserve">się </w:t>
+      </w:r>
+      <w:r>
+        <w:t>tak długo, aż nie zje wszystkich elementów, lub nie straci życia.</w:t>
+      </w:r>
     </w:p>
     <w:p>
       <w:pPr>
         <w:pStyle w:val="Akapitzlist"/>
         <w:ind w:left="750"/>
       </w:pPr>
-      <w:r>
-        <w:t xml:space="preserve">Pierwszy (domyślny) </w:t>
-      </w:r>
-      <w:r>
-        <w:t>kierunek poruszania się to pra</w:t>
-      </w:r>
-      <w:r>
-        <w:t>wo. Po wciśnięciu spacji wąż</w:t>
-      </w:r>
-      <w:r>
-        <w:t xml:space="preserve"> porusza </w:t>
-      </w:r>
-      <w:r>
-        <w:t xml:space="preserve">się </w:t>
-      </w:r>
-      <w:r>
-        <w:t>tak długo, aż nie zje wszystkich elementów, lub nie straci życia.</w:t>
-      </w:r>
     </w:p>
     <w:p>
       <w:pPr>
         <w:pStyle w:val="Akapitzlist"/>
         <w:ind w:left="750"/>
       </w:pPr>
+      <w:r>
+        <w:t>W przypadku straty życia gracz zaczyna od miejsca początkowego z wężem składającym się z 4 segmentów i głowy, ale plansza jest już uboższa o wszystkie zjedzone elementy.</w:t>
+      </w:r>
     </w:p>
     <w:p>
       <w:pPr>
@@ -2391,15 +2351,6 @@
         <w:ind w:left="750"/>
       </w:pPr>
       <w:r>
-        <w:t>W przypadku straty życia gracz zaczyna od miejsca początkowego z wężem składającym się z 4 segmentów i głowy, ale plansza jest już uboższa o wszystkie zjedzone elementy.</w:t>
-      </w:r>
-    </w:p>
-    <w:p>
-      <w:pPr>
-        <w:pStyle w:val="Akapitzlist"/>
-        <w:ind w:left="750"/>
-      </w:pPr>
-      <w:r>
         <w:t>Gdy gracz zje wszystkie elementy generuje się kolejny poziom, w którym będzie można grać po naciśnięciu spacji.</w:t>
       </w:r>
     </w:p>
@@ -2416,11 +2367,7 @@
         <w:ind w:left="708"/>
       </w:pPr>
       <w:r>
-        <w:t xml:space="preserve">W przypadku gdy wąż znajduje się w sytuacji, gdy nie może iść w kierunku w którym się poruszał (znajduje się przed nim segment bądź ściana),  całe ciało węża zatrzymuje się i czeka </w:t>
-      </w:r>
-      <w:r>
-        <w:lastRenderedPageBreak/>
-        <w:t>na dalsze instrukcje od użytkownika, chyba, że wąż ma tylko jedną możliwość ruchu – wtedy sam skręca.</w:t>
+        <w:t>W przypadku gdy wąż znajduje się w sytuacji, gdy nie może iść w kierunku w którym się poruszał (znajduje się przed nim segment bądź ściana),  całe ciało węża zatrzymuje się i czeka na dalsze instrukcje od użytkownika, chyba, że wąż ma tylko jedną możliwość ruchu – wtedy sam skręca.</w:t>
       </w:r>
     </w:p>
     <w:p>
@@ -2438,6 +2385,7 @@
           <w:sz w:val="20"/>
           <w:szCs w:val="20"/>
         </w:rPr>
+        <w:lastRenderedPageBreak/>
         <w:t>Przykład 1. Wąż porusza się w lewo. Przed nim i nad nim znajduje się ściana. Wąż</w:t>
       </w:r>
       <w:r>
@@ -2512,7 +2460,13 @@
         <w:ind w:left="708"/>
       </w:pPr>
       <w:r>
-        <w:t>Wąż porusza się po planszy jedząc elementy. Gdy wąż nie je to jego prędkość zwiększa się w czasie o 1 dla każdych 3 sekund bez jedzenia.</w:t>
+        <w:t>Wąż porusza się po planszy jedząc elementy. Gdy wąż nie je to jego prędkość zwiększ</w:t>
+      </w:r>
+      <w:r>
+        <w:t>a się w czasie o 1 dla każdych 2</w:t>
+      </w:r>
+      <w:r>
+        <w:t xml:space="preserve"> sekund bez jedzenia.</w:t>
       </w:r>
     </w:p>
     <w:p>
@@ -2521,7 +2475,16 @@
         <w:ind w:left="750"/>
       </w:pPr>
       <w:r>
-        <w:t>Maksymalna prędkość wynosi 20. Po zjedzeniu elementu prędkość momentalnie redukuje się do szybkości bazowej.</w:t>
+        <w:t>Mak</w:t>
+      </w:r>
+      <w:r>
+        <w:t>symalna prędkość wynosi 59</w:t>
+      </w:r>
+      <w:r>
+        <w:t>. Po zjedzeniu elementu prędkość momentalnie re</w:t>
+      </w:r>
+      <w:r>
+        <w:t>dukuje się do szybkości bazowej wynoszącej 50.</w:t>
       </w:r>
     </w:p>
     <w:p>
@@ -2529,7 +2492,10 @@
         <w:ind w:left="708"/>
       </w:pPr>
       <w:r>
-        <w:t>Szybkość bazowa wynosi 1 przy pierwszym uruchomieniu gry. Po przejściu 5 poziomów, gracz może dalej grać zaczynając od szybkości bazowej powiększonej o 2, od poprzedniej wartości.</w:t>
+        <w:t>Gdy gracz nie dysponuje już ani jednym życiem, pojawia si</w:t>
+      </w:r>
+      <w:r>
+        <w:t>ę tabela wyników.</w:t>
       </w:r>
     </w:p>
     <w:p>
@@ -2537,7 +2503,7 @@
         <w:ind w:left="708"/>
       </w:pPr>
       <w:r>
-        <w:t>Gdy gracz nie dysponuje już ani jednym życiem, pojawia się informacja o uzyskanym wyniku.</w:t>
+        <w:t>Za zjedzenie elementu gracz zyskuje 50 pkt. Za ukończenie planszy 2 000 dodatkowych punktów. Ilość punktów wyświetla się w prawym górnym rogu. W lewym górnym rogu widnieje ilość żyć. Na środku przy górnej krawędzi jest napis informujący na którym poziomie gracz się znajduje. Przykładowa plansza:</w:t>
       </w:r>
     </w:p>
     <w:p>
@@ -2545,75 +2511,6 @@
         <w:ind w:left="708"/>
       </w:pPr>
       <w:r>
-        <w:t>Program nie prowadzi tabeli z najwyższymi wynikami.</w:t>
-      </w:r>
-      <w:r>
-        <w:t xml:space="preserve"> Po zakończeniu gry wyświetlony zostanie komentarz o treści zależnej</w:t>
-      </w:r>
-      <w:r>
-        <w:t xml:space="preserve"> od </w:t>
-      </w:r>
-      <w:r>
-        <w:t xml:space="preserve">uzyskanego wyniku. </w:t>
-      </w:r>
-    </w:p>
-    <w:p>
-      <w:pPr>
-        <w:ind w:left="708"/>
-      </w:pPr>
-      <w:r>
-        <w:t>Dla wyniku ponad 100 000 – JESTEŚ NAJLEPSZY!!!</w:t>
-      </w:r>
-    </w:p>
-    <w:p>
-      <w:pPr>
-        <w:ind w:left="708"/>
-      </w:pPr>
-      <w:r>
-        <w:t>50 000 – 75 000  - SUPER!!!</w:t>
-      </w:r>
-    </w:p>
-    <w:p>
-      <w:pPr>
-        <w:ind w:left="708"/>
-      </w:pPr>
-      <w:r>
-        <w:t>25 000 – 50 000 – NO NIEŹLE !!!</w:t>
-      </w:r>
-    </w:p>
-    <w:p>
-      <w:pPr>
-        <w:ind w:left="708"/>
-      </w:pPr>
-      <w:r>
-        <w:t>10 000 – 25 000 – CAŁKIEM, CAŁKIEM !!!</w:t>
-      </w:r>
-    </w:p>
-    <w:p>
-      <w:pPr>
-        <w:ind w:left="708"/>
-      </w:pPr>
-      <w:r>
-        <w:t xml:space="preserve">0 – 10 000 – musisz </w:t>
-      </w:r>
-      <w:r>
-        <w:t>jeszcze trochę poćwiczyć :C</w:t>
-      </w:r>
-    </w:p>
-    <w:p>
-      <w:pPr>
-        <w:ind w:left="708"/>
-      </w:pPr>
-      <w:r>
-        <w:t>Za zjedzenie elementu gracz zyskuje 50 pkt. Za ukończenie planszy 2 000 dodatkowych punktów. Ilość punktów wyświetla się w prawym górnym rogu. W lewym górnym rogu widnieje ilość żyć. Na środku przy górnej krawędzi jest napis informujący na którym poziomie gracz się znajduje. Przykładowa plansza:</w:t>
-      </w:r>
-    </w:p>
-    <w:p>
-      <w:pPr>
-        <w:ind w:left="708"/>
-      </w:pPr>
-      <w:r>
-        <w:lastRenderedPageBreak/>
         <w:t xml:space="preserve"> </w:t>
       </w:r>
       <w:r>
@@ -2637,7 +2534,7 @@
                     <pic:cNvPicPr/>
                   </pic:nvPicPr>
                   <pic:blipFill>
-                    <a:blip r:embed="rId10">
+                    <a:blip r:embed="rId9">
                       <a:extLst>
                         <a:ext uri="{28A0092B-C50C-407E-A947-70E740481C1C}">
                           <a14:useLocalDpi xmlns:a14="http://schemas.microsoft.com/office/drawing/2010/main" val="0"/>
@@ -2706,15 +2603,10 @@
         <w:ind w:left="750"/>
       </w:pPr>
       <w:r>
-        <w:t xml:space="preserve">Z gry wychodzi się po naciśnięciu przycisku </w:t>
-      </w:r>
-      <w:proofErr w:type="spellStart"/>
-      <w:r>
-        <w:t>escape</w:t>
-      </w:r>
-      <w:proofErr w:type="spellEnd"/>
-      <w:r>
-        <w:t>.</w:t>
+        <w:t xml:space="preserve">Z gry wychodzi się </w:t>
+      </w:r>
+      <w:r>
+        <w:t>po naciśnięciu przycisku escape.</w:t>
       </w:r>
     </w:p>
     <w:p/>
@@ -2722,61 +2614,51 @@
       <w:pPr>
         <w:pStyle w:val="Nagwek1"/>
       </w:pPr>
-      <w:bookmarkStart w:id="7" w:name="_Toc466807456"/>
+      <w:bookmarkStart w:id="6" w:name="_Toc466807456"/>
       <w:r>
         <w:t xml:space="preserve">2. </w:t>
       </w:r>
       <w:r>
         <w:t>Ogólny opis</w:t>
       </w:r>
+      <w:bookmarkEnd w:id="6"/>
+    </w:p>
+    <w:p/>
+    <w:p>
+      <w:pPr>
+        <w:pStyle w:val="Nagwek2"/>
+      </w:pPr>
+      <w:r>
+        <w:t xml:space="preserve">   </w:t>
+      </w:r>
+      <w:bookmarkStart w:id="7" w:name="_Toc466807457"/>
+      <w:r>
+        <w:t>2.1. Walory użytkowe i przydatność projektowanego systemu</w:t>
+      </w:r>
       <w:bookmarkEnd w:id="7"/>
     </w:p>
     <w:p/>
     <w:p>
       <w:pPr>
+        <w:ind w:left="705"/>
+      </w:pPr>
+      <w:r>
+        <w:t>Dla użytkownika gra jest sposobem na spędzenie czasu. Dla twórcy jest możliwością poszerzenia wiedzy i umiejętności programistycznych.</w:t>
+      </w:r>
+    </w:p>
+    <w:p/>
+    <w:p>
+      <w:pPr>
         <w:pStyle w:val="Nagwek2"/>
       </w:pPr>
       <w:r>
         <w:t xml:space="preserve">   </w:t>
       </w:r>
-      <w:bookmarkStart w:id="8" w:name="_Toc466807457"/>
-      <w:r>
-        <w:t>2.1. Walory użytkowe i przydatność projektowanego systemu</w:t>
+      <w:bookmarkStart w:id="8" w:name="_Toc466807458"/>
+      <w:r>
+        <w:t>2.2. Ogólne możliwości projektowanego systemu</w:t>
       </w:r>
       <w:bookmarkEnd w:id="8"/>
-    </w:p>
-    <w:p/>
-    <w:p>
-      <w:pPr>
-        <w:ind w:left="705"/>
-      </w:pPr>
-      <w:r>
-        <w:t>Dla użytkownika gra jest sposobem na spędzenie czasu. Dla twórcy jest możliwością poszerzenia wiedzy i umiejętności programistycznych.</w:t>
-      </w:r>
-    </w:p>
-    <w:p>
-      <w:pPr>
-        <w:ind w:left="705"/>
-      </w:pPr>
-    </w:p>
-    <w:p>
-      <w:pPr>
-        <w:ind w:left="705"/>
-      </w:pPr>
-    </w:p>
-    <w:p>
-      <w:pPr>
-        <w:pStyle w:val="Nagwek2"/>
-      </w:pPr>
-      <w:r>
-        <w:lastRenderedPageBreak/>
-        <w:t xml:space="preserve">   </w:t>
-      </w:r>
-      <w:bookmarkStart w:id="9" w:name="_Toc466807458"/>
-      <w:r>
-        <w:t>2.2. Ogólne możliwości projektowanego systemu</w:t>
-      </w:r>
-      <w:bookmarkEnd w:id="9"/>
     </w:p>
     <w:p/>
     <w:p>
@@ -2793,11 +2675,11 @@
       <w:r>
         <w:t xml:space="preserve">   </w:t>
       </w:r>
-      <w:bookmarkStart w:id="10" w:name="_Toc466807459"/>
+      <w:bookmarkStart w:id="9" w:name="_Toc466807459"/>
       <w:r>
         <w:t>2.3. Ogólne ograniczenia</w:t>
       </w:r>
-      <w:bookmarkEnd w:id="10"/>
+      <w:bookmarkEnd w:id="9"/>
       <w:r>
         <w:t xml:space="preserve"> </w:t>
       </w:r>
@@ -2833,41 +2715,41 @@
       <w:r>
         <w:t xml:space="preserve">   </w:t>
       </w:r>
-      <w:bookmarkStart w:id="11" w:name="_Toc466807460"/>
+      <w:bookmarkStart w:id="10" w:name="_Toc466807460"/>
       <w:r>
         <w:t>2.4. Charakterystyka użytkowników</w:t>
       </w:r>
+      <w:bookmarkEnd w:id="10"/>
+    </w:p>
+    <w:p/>
+    <w:p>
+      <w:pPr>
+        <w:ind w:left="705"/>
+      </w:pPr>
+      <w:r>
+        <w:t>Studenci i nauczyciele PG. Osoby posiadające palce i działający aparat wzrokowy. Potrafiący obsługiwać klawiaturę i myszkę</w:t>
+      </w:r>
+      <w:r>
+        <w:t>.</w:t>
+      </w:r>
+    </w:p>
+    <w:p>
+      <w:pPr>
+        <w:ind w:left="705"/>
+      </w:pPr>
+    </w:p>
+    <w:p>
+      <w:pPr>
+        <w:pStyle w:val="Nagwek2"/>
+      </w:pPr>
+      <w:r>
+        <w:t xml:space="preserve">   </w:t>
+      </w:r>
+      <w:bookmarkStart w:id="11" w:name="_Toc466807461"/>
+      <w:r>
+        <w:t>2.5. Środowisko operacyjne</w:t>
+      </w:r>
       <w:bookmarkEnd w:id="11"/>
-    </w:p>
-    <w:p/>
-    <w:p>
-      <w:pPr>
-        <w:ind w:left="705"/>
-      </w:pPr>
-      <w:r>
-        <w:t>Studenci i nauczyciele PG. Osoby posiadające palce i działający aparat wzrokowy. Potrafiący obsługiwać klawiaturę i myszkę</w:t>
-      </w:r>
-      <w:r>
-        <w:t>.</w:t>
-      </w:r>
-    </w:p>
-    <w:p>
-      <w:pPr>
-        <w:ind w:left="705"/>
-      </w:pPr>
-    </w:p>
-    <w:p>
-      <w:pPr>
-        <w:pStyle w:val="Nagwek2"/>
-      </w:pPr>
-      <w:r>
-        <w:t xml:space="preserve">   </w:t>
-      </w:r>
-      <w:bookmarkStart w:id="12" w:name="_Toc466807461"/>
-      <w:r>
-        <w:t>2.5. Środowisko operacyjne</w:t>
-      </w:r>
-      <w:bookmarkEnd w:id="12"/>
     </w:p>
     <w:p/>
     <w:p>
@@ -2895,21 +2777,7 @@
         <w:rPr>
           <w:lang w:val="en-US"/>
         </w:rPr>
-        <w:t xml:space="preserve">Windows </w:t>
-      </w:r>
-      <w:proofErr w:type="spellStart"/>
-      <w:r>
-        <w:rPr>
-          <w:lang w:val="en-US"/>
-        </w:rPr>
-        <w:t>xp</w:t>
-      </w:r>
-      <w:proofErr w:type="spellEnd"/>
-      <w:r>
-        <w:rPr>
-          <w:lang w:val="en-US"/>
-        </w:rPr>
-        <w:t>, windows vista, windows 7, windows 8, windows 10 .</w:t>
+        <w:t>Windows xp, windows vista, windows 7, windows 8, windows 10 .</w:t>
       </w:r>
     </w:p>
     <w:p>
@@ -2930,68 +2798,66 @@
         </w:rPr>
         <w:t xml:space="preserve">   </w:t>
       </w:r>
-      <w:bookmarkStart w:id="13" w:name="_Toc466807462"/>
+      <w:bookmarkStart w:id="12" w:name="_Toc466807462"/>
       <w:r>
         <w:t>2.6. Założenia i zależności</w:t>
       </w:r>
+      <w:bookmarkEnd w:id="12"/>
+    </w:p>
+    <w:p/>
+    <w:p>
+      <w:pPr>
+        <w:ind w:left="708"/>
+      </w:pPr>
+      <w:r>
+        <w:t>Zakładając, że wszystkie punkty uda się spełnić zgodnie z harmonogramem projekt zostanie wykonany prawidłowo.</w:t>
+      </w:r>
+      <w:r>
+        <w:t xml:space="preserve"> W przypadku niemożności wykonania któregokolwiek punktu, niemożliwe jest przesunięcie terminu oddania projektu, gdyż ograniczenie czasowe jest niezmienne - projekt trzeba oddać do końca semestru.</w:t>
+      </w:r>
+    </w:p>
+    <w:p>
+      <w:pPr>
+        <w:ind w:left="708"/>
+      </w:pPr>
+    </w:p>
+    <w:p>
+      <w:pPr>
+        <w:pStyle w:val="Nagwek1"/>
+      </w:pPr>
+      <w:bookmarkStart w:id="13" w:name="_Toc466807463"/>
+      <w:r>
+        <w:t>3. Specyficzne wymagania</w:t>
+      </w:r>
       <w:bookmarkEnd w:id="13"/>
     </w:p>
     <w:p/>
     <w:p>
       <w:pPr>
+        <w:pStyle w:val="Nagwek2"/>
+      </w:pPr>
+      <w:r>
+        <w:t xml:space="preserve">   </w:t>
+      </w:r>
+      <w:bookmarkStart w:id="14" w:name="_Toc466807464"/>
+      <w:r>
+        <w:t>3.1. Wymagania funkcjonalne (funkcje systemu)</w:t>
+      </w:r>
+      <w:bookmarkEnd w:id="14"/>
+    </w:p>
+    <w:p/>
+    <w:p>
+      <w:pPr>
         <w:ind w:left="708"/>
       </w:pPr>
       <w:r>
-        <w:t>Zakładając, że wszystkie punkty uda się spełnić zgodnie z harmonogramem projekt zostanie wykonany prawidłowo.</w:t>
-      </w:r>
-      <w:r>
-        <w:t xml:space="preserve"> W przypadku niemożności wykonania któregokolwiek punktu, niemożliwe jest przesunięcie terminu oddania projektu, gdyż ograniczenie czasowe jest niezmienne - projekt trzeba oddać do końca semestru.</w:t>
-      </w:r>
-    </w:p>
-    <w:p>
-      <w:pPr>
-        <w:ind w:left="708"/>
-      </w:pPr>
-    </w:p>
-    <w:p>
-      <w:pPr>
-        <w:pStyle w:val="Nagwek1"/>
-      </w:pPr>
-      <w:bookmarkStart w:id="14" w:name="_Toc466807463"/>
-      <w:r>
-        <w:t>3. Specyficzne wymagania</w:t>
-      </w:r>
-      <w:bookmarkEnd w:id="14"/>
-    </w:p>
-    <w:p/>
-    <w:p>
-      <w:pPr>
-        <w:pStyle w:val="Nagwek2"/>
-      </w:pPr>
-      <w:r>
-        <w:t xml:space="preserve">   </w:t>
-      </w:r>
-      <w:bookmarkStart w:id="15" w:name="_Toc466807464"/>
-      <w:r>
-        <w:t>3.1. Wymagania funkcjonalne (funkcje systemu)</w:t>
-      </w:r>
-      <w:bookmarkEnd w:id="15"/>
-    </w:p>
-    <w:p/>
-    <w:p>
-      <w:pPr>
-        <w:ind w:left="708"/>
-      </w:pPr>
-      <w:r>
-        <w:t xml:space="preserve">Komputer musi posiadać któryś z systemów operacyjnych z punktu 2.5, oraz mieć zainstalowane Visual Studio 2015. Do komputera musi być podłączona klawiatura z działającymi przyciskami: strzałka w górę, strzałka w dół, strzałka w lewo, strzałka w prawo, spacja, </w:t>
-      </w:r>
-      <w:proofErr w:type="spellStart"/>
-      <w:r>
-        <w:t>escape</w:t>
-      </w:r>
-      <w:proofErr w:type="spellEnd"/>
-      <w:r>
-        <w:t>. Komputer musi mieć działający ekran.</w:t>
+        <w:t>Komputer musi posiadać któryś z systemów operacyjnych z punktu 2.5, oraz mieć zainstalowane Visual Studio 2015. Do komputera musi być podłączona klawia</w:t>
+      </w:r>
+      <w:r>
+        <w:t>tura.</w:t>
+      </w:r>
+      <w:r>
+        <w:t xml:space="preserve"> Komputer musi mieć działający ekran.</w:t>
       </w:r>
     </w:p>
     <w:p>
@@ -3009,11 +2875,11 @@
       <w:r>
         <w:t xml:space="preserve">   </w:t>
       </w:r>
-      <w:bookmarkStart w:id="16" w:name="_Toc466807465"/>
+      <w:bookmarkStart w:id="15" w:name="_Toc466807465"/>
       <w:r>
         <w:t>3.2. Wymagania niefunkcjonalne (ograniczenia).</w:t>
       </w:r>
-      <w:bookmarkEnd w:id="16"/>
+      <w:bookmarkEnd w:id="15"/>
     </w:p>
     <w:p>
       <w:pPr>
@@ -3077,116 +2943,110 @@
       <w:pPr>
         <w:pStyle w:val="Nagwek1"/>
       </w:pPr>
-      <w:bookmarkStart w:id="17" w:name="_Toc466807466"/>
+      <w:bookmarkStart w:id="16" w:name="_Toc466807466"/>
       <w:r>
         <w:t>4. Harmonogram pracy</w:t>
       </w:r>
+      <w:bookmarkEnd w:id="16"/>
+    </w:p>
+    <w:p/>
+    <w:p>
+      <w:pPr>
+        <w:ind w:left="708"/>
+      </w:pPr>
+      <w:r>
+        <w:t>22.11.2016 – W</w:t>
+      </w:r>
+      <w:r>
+        <w:t xml:space="preserve">ygenerowanie poruszającej się głowy węża w lewo/prawo/góra/dół. Dodanie funkcji wyłączenia programu dla klawisza escape i dodanie wyłączającej się po 5 sekundach strony tytułowej. </w:t>
+      </w:r>
+    </w:p>
+    <w:p>
+      <w:pPr>
+        <w:ind w:left="708"/>
+      </w:pPr>
+      <w:r>
+        <w:t>29.11.2016 – Z</w:t>
+      </w:r>
+      <w:r>
+        <w:t>aprojektowanie 5 poziomów w plikach tekstowych i generowanie ich w programie</w:t>
+      </w:r>
+    </w:p>
+    <w:p>
+      <w:pPr>
+        <w:ind w:left="708"/>
+      </w:pPr>
+      <w:r>
+        <w:t xml:space="preserve">06.12.2016 </w:t>
+      </w:r>
+      <w:r>
+        <w:t xml:space="preserve">– </w:t>
+      </w:r>
+      <w:r>
+        <w:t>Losowanie elementów na planszy. D</w:t>
+      </w:r>
+      <w:r>
+        <w:t xml:space="preserve">odanie poruszającej się głowy po planszy z funkcją zjadania bez rośnięcia (element zastąpiony przez drogę). </w:t>
+      </w:r>
+    </w:p>
+    <w:p>
+      <w:pPr>
+        <w:ind w:left="708"/>
+      </w:pPr>
+      <w:r>
+        <w:t>13.12.2016</w:t>
+      </w:r>
+      <w:r>
+        <w:t xml:space="preserve"> - Wprowadzenie żyć i punktów. Wprowadzenie automatycznego skręcania, gdy nie ma innej opcji (patrz Przykład 2) i czekania na decyzję przy dwóch możliwościach (Przykład 1). Wprowadzenie przyspieszania.</w:t>
+      </w:r>
+    </w:p>
+    <w:p>
+      <w:pPr>
+        <w:ind w:left="708"/>
+      </w:pPr>
+      <w:r>
+        <w:t xml:space="preserve"> 20.12.2016 </w:t>
+      </w:r>
+      <w:r>
+        <w:t>– D</w:t>
+      </w:r>
+      <w:r>
+        <w:t>odanie funkcji rośnięcia po zjedzeniu</w:t>
+      </w:r>
+      <w:r>
+        <w:t>.</w:t>
+      </w:r>
+    </w:p>
+    <w:p>
+      <w:pPr>
+        <w:ind w:left="708"/>
+      </w:pPr>
+      <w:r>
+        <w:t>Przerwa świąteczna, brak prac nad projektem</w:t>
+      </w:r>
+    </w:p>
+    <w:p>
+      <w:pPr>
+        <w:ind w:left="708"/>
+      </w:pPr>
+      <w:r>
+        <w:t xml:space="preserve">10.01.2017 </w:t>
+      </w:r>
+      <w:r>
+        <w:t>– Dodanie tabeli z wynikami. Wyniki są przechowywane w pliku tekstowym.</w:t>
+      </w:r>
+    </w:p>
+    <w:p>
+      <w:pPr>
+        <w:ind w:left="708"/>
+      </w:pPr>
+      <w:r>
+        <w:t>17.01.2017 / 24.01.2017 –</w:t>
+      </w:r>
+      <w:bookmarkStart w:id="17" w:name="_GoBack"/>
       <w:bookmarkEnd w:id="17"/>
-    </w:p>
-    <w:p/>
-    <w:p>
-      <w:pPr>
-        <w:ind w:left="708"/>
-      </w:pPr>
-      <w:r>
-        <w:t>22.11.2016 – W</w:t>
-      </w:r>
-      <w:r>
-        <w:t xml:space="preserve">ygenerowanie poruszającej się głowy węża w lewo/prawo/góra/dół. Dodanie funkcji wyłączenia programu dla klawisza </w:t>
-      </w:r>
-      <w:proofErr w:type="spellStart"/>
-      <w:r>
-        <w:t>escape</w:t>
-      </w:r>
-      <w:proofErr w:type="spellEnd"/>
-      <w:r>
-        <w:t xml:space="preserve"> i dodanie wyłączającej się po 5 sekundach strony tytułowej. </w:t>
-      </w:r>
-    </w:p>
-    <w:p>
-      <w:pPr>
-        <w:ind w:left="708"/>
-      </w:pPr>
-      <w:r>
-        <w:t>29.11.2016 – Z</w:t>
-      </w:r>
-      <w:r>
-        <w:t>aprojektowanie 5 poziomów w plikach tekstowych i generowanie ich w programie</w:t>
-      </w:r>
-    </w:p>
-    <w:p>
-      <w:pPr>
-        <w:ind w:left="708"/>
-      </w:pPr>
-      <w:r>
-        <w:t xml:space="preserve">06.12.2016 </w:t>
-      </w:r>
-      <w:r>
-        <w:t xml:space="preserve">– </w:t>
-      </w:r>
-      <w:r>
-        <w:t>Losowanie elementów na planszy. D</w:t>
-      </w:r>
-      <w:r>
-        <w:t xml:space="preserve">odanie poruszającej się głowy po planszy z funkcją zjadania bez rośnięcia (element zastąpiony przez drogę). </w:t>
-      </w:r>
-    </w:p>
-    <w:p>
-      <w:pPr>
-        <w:ind w:left="708"/>
-      </w:pPr>
-      <w:r>
-        <w:t>13.12.2016</w:t>
-      </w:r>
-      <w:r>
-        <w:t xml:space="preserve"> - Wprowadzenie żyć i punktów. Wprowadzenie automatycznego skręcania, gdy nie ma innej opcji (patrz Przykład 2) i czekania na decyzję przy dwóch możliwościach (Przykład 1). Wprowadzenie przyspieszania.</w:t>
-      </w:r>
-    </w:p>
-    <w:p>
-      <w:pPr>
-        <w:ind w:left="708"/>
-      </w:pPr>
-      <w:r>
-        <w:t xml:space="preserve"> 20.12.2016 </w:t>
-      </w:r>
-      <w:r>
-        <w:t>– D</w:t>
-      </w:r>
-      <w:r>
-        <w:t>odanie funkcji rośnięcia po zjedzeniu</w:t>
-      </w:r>
-      <w:r>
-        <w:t xml:space="preserve"> ( ze względu na największą problematykę tego zagadnienia możliwe jest oddanie w następnym terminie).</w:t>
-      </w:r>
-    </w:p>
-    <w:p>
-      <w:pPr>
-        <w:ind w:left="708"/>
-      </w:pPr>
-      <w:r>
-        <w:t>Przerwa świąteczna, brak prac nad projektem</w:t>
-      </w:r>
-    </w:p>
-    <w:p>
-      <w:pPr>
-        <w:ind w:left="708"/>
-      </w:pPr>
-      <w:r>
-        <w:t xml:space="preserve">10.01.2017 </w:t>
-      </w:r>
-      <w:r>
-        <w:t>– Z</w:t>
-      </w:r>
-      <w:r>
-        <w:t>apętlenie gry, żeby po przejściu 5 poziomów można było grać dalej, z większą szybkością bazową. Wyświetlanie wyników z komentarzami</w:t>
-      </w:r>
-    </w:p>
-    <w:p>
-      <w:pPr>
-        <w:ind w:left="708"/>
-      </w:pPr>
-      <w:r>
-        <w:t xml:space="preserve">17.01.2017 / 24.01.2017 – </w:t>
+      <w:r>
+        <w:t xml:space="preserve"> </w:t>
       </w:r>
       <w:r>
         <w:t>Wprowadzenie wszystkich zastrzeżeń od nauczycieli PG do programu, oddanie gotowego projektu, cieszenie się sukcesem.</w:t>
@@ -3203,7 +3063,7 @@
 </file>
 
 <file path=word/endnotes.xml><?xml version="1.0" encoding="utf-8"?>
-<w:endnotes xmlns:wpc="http://schemas.microsoft.com/office/word/2010/wordprocessingCanvas" xmlns:mc="http://schemas.openxmlformats.org/markup-compatibility/2006" xmlns:o="urn:schemas-microsoft-com:office:office" xmlns:r="http://schemas.openxmlformats.org/officeDocument/2006/relationships" xmlns:m="http://schemas.openxmlformats.org/officeDocument/2006/math" xmlns:v="urn:schemas-microsoft-com:vml" xmlns:wp14="http://schemas.microsoft.com/office/word/2010/wordprocessingDrawing" xmlns:wp="http://schemas.openxmlformats.org/drawingml/2006/wordprocessingDrawing" xmlns:w10="urn:schemas-microsoft-com:office:word" xmlns:w="http://schemas.openxmlformats.org/wordprocessingml/2006/main" xmlns:w14="http://schemas.microsoft.com/office/word/2010/wordml" xmlns:wpg="http://schemas.microsoft.com/office/word/2010/wordprocessingGroup" xmlns:wpi="http://schemas.microsoft.com/office/word/2010/wordprocessingInk" xmlns:wne="http://schemas.microsoft.com/office/word/2006/wordml" xmlns:wps="http://schemas.microsoft.com/office/word/2010/wordprocessingShape" mc:Ignorable="w14 wp14">
+<w:endnotes xmlns:wpc="http://schemas.microsoft.com/office/word/2010/wordprocessingCanvas" xmlns:cx="http://schemas.microsoft.com/office/drawing/2014/chartex" xmlns:cx1="http://schemas.microsoft.com/office/drawing/2015/9/8/chartex" xmlns:cx2="http://schemas.microsoft.com/office/drawing/2015/10/21/chartex" xmlns:cx3="http://schemas.microsoft.com/office/drawing/2016/5/9/chartex" xmlns:cx4="http://schemas.microsoft.com/office/drawing/2016/5/10/chartex" xmlns:cx5="http://schemas.microsoft.com/office/drawing/2016/5/11/chartex" xmlns:mc="http://schemas.openxmlformats.org/markup-compatibility/2006" xmlns:o="urn:schemas-microsoft-com:office:office" xmlns:r="http://schemas.openxmlformats.org/officeDocument/2006/relationships" xmlns:m="http://schemas.openxmlformats.org/officeDocument/2006/math" xmlns:v="urn:schemas-microsoft-com:vml" xmlns:wp14="http://schemas.microsoft.com/office/word/2010/wordprocessingDrawing" xmlns:wp="http://schemas.openxmlformats.org/drawingml/2006/wordprocessingDrawing" xmlns:w10="urn:schemas-microsoft-com:office:word" xmlns:w="http://schemas.openxmlformats.org/wordprocessingml/2006/main" xmlns:w14="http://schemas.microsoft.com/office/word/2010/wordml" xmlns:w15="http://schemas.microsoft.com/office/word/2012/wordml" xmlns:w16se="http://schemas.microsoft.com/office/word/2015/wordml/symex" xmlns:wpg="http://schemas.microsoft.com/office/word/2010/wordprocessingGroup" xmlns:wpi="http://schemas.microsoft.com/office/word/2010/wordprocessingInk" xmlns:wne="http://schemas.microsoft.com/office/word/2006/wordml" xmlns:wps="http://schemas.microsoft.com/office/word/2010/wordprocessingShape" mc:Ignorable="w14 w15 w16se wp14">
   <w:endnote w:type="separator" w:id="-1">
     <w:p>
       <w:pPr>
@@ -3228,7 +3088,7 @@
 </file>
 
 <file path=word/footnotes.xml><?xml version="1.0" encoding="utf-8"?>
-<w:footnotes xmlns:wpc="http://schemas.microsoft.com/office/word/2010/wordprocessingCanvas" xmlns:mc="http://schemas.openxmlformats.org/markup-compatibility/2006" xmlns:o="urn:schemas-microsoft-com:office:office" xmlns:r="http://schemas.openxmlformats.org/officeDocument/2006/relationships" xmlns:m="http://schemas.openxmlformats.org/officeDocument/2006/math" xmlns:v="urn:schemas-microsoft-com:vml" xmlns:wp14="http://schemas.microsoft.com/office/word/2010/wordprocessingDrawing" xmlns:wp="http://schemas.openxmlformats.org/drawingml/2006/wordprocessingDrawing" xmlns:w10="urn:schemas-microsoft-com:office:word" xmlns:w="http://schemas.openxmlformats.org/wordprocessingml/2006/main" xmlns:w14="http://schemas.microsoft.com/office/word/2010/wordml" xmlns:wpg="http://schemas.microsoft.com/office/word/2010/wordprocessingGroup" xmlns:wpi="http://schemas.microsoft.com/office/word/2010/wordprocessingInk" xmlns:wne="http://schemas.microsoft.com/office/word/2006/wordml" xmlns:wps="http://schemas.microsoft.com/office/word/2010/wordprocessingShape" mc:Ignorable="w14 wp14">
+<w:footnotes xmlns:wpc="http://schemas.microsoft.com/office/word/2010/wordprocessingCanvas" xmlns:cx="http://schemas.microsoft.com/office/drawing/2014/chartex" xmlns:cx1="http://schemas.microsoft.com/office/drawing/2015/9/8/chartex" xmlns:cx2="http://schemas.microsoft.com/office/drawing/2015/10/21/chartex" xmlns:cx3="http://schemas.microsoft.com/office/drawing/2016/5/9/chartex" xmlns:cx4="http://schemas.microsoft.com/office/drawing/2016/5/10/chartex" xmlns:cx5="http://schemas.microsoft.com/office/drawing/2016/5/11/chartex" xmlns:mc="http://schemas.openxmlformats.org/markup-compatibility/2006" xmlns:o="urn:schemas-microsoft-com:office:office" xmlns:r="http://schemas.openxmlformats.org/officeDocument/2006/relationships" xmlns:m="http://schemas.openxmlformats.org/officeDocument/2006/math" xmlns:v="urn:schemas-microsoft-com:vml" xmlns:wp14="http://schemas.microsoft.com/office/word/2010/wordprocessingDrawing" xmlns:wp="http://schemas.openxmlformats.org/drawingml/2006/wordprocessingDrawing" xmlns:w10="urn:schemas-microsoft-com:office:word" xmlns:w="http://schemas.openxmlformats.org/wordprocessingml/2006/main" xmlns:w14="http://schemas.microsoft.com/office/word/2010/wordml" xmlns:w15="http://schemas.microsoft.com/office/word/2012/wordml" xmlns:w16se="http://schemas.microsoft.com/office/word/2015/wordml/symex" xmlns:wpg="http://schemas.microsoft.com/office/word/2010/wordprocessingGroup" xmlns:wpi="http://schemas.microsoft.com/office/word/2010/wordprocessingInk" xmlns:wne="http://schemas.microsoft.com/office/word/2006/wordml" xmlns:wps="http://schemas.microsoft.com/office/word/2010/wordprocessingShape" mc:Ignorable="w14 w15 w16se wp14">
   <w:footnote w:type="separator" w:id="-1">
     <w:p>
       <w:pPr>
@@ -3253,8 +3113,8 @@
 </file>
 
 <file path=word/numbering.xml><?xml version="1.0" encoding="utf-8"?>
-<w:numbering xmlns:wpc="http://schemas.microsoft.com/office/word/2010/wordprocessingCanvas" xmlns:mc="http://schemas.openxmlformats.org/markup-compatibility/2006" xmlns:o="urn:schemas-microsoft-com:office:office" xmlns:r="http://schemas.openxmlformats.org/officeDocument/2006/relationships" xmlns:m="http://schemas.openxmlformats.org/officeDocument/2006/math" xmlns:v="urn:schemas-microsoft-com:vml" xmlns:wp14="http://schemas.microsoft.com/office/word/2010/wordprocessingDrawing" xmlns:wp="http://schemas.openxmlformats.org/drawingml/2006/wordprocessingDrawing" xmlns:w10="urn:schemas-microsoft-com:office:word" xmlns:w="http://schemas.openxmlformats.org/wordprocessingml/2006/main" xmlns:w14="http://schemas.microsoft.com/office/word/2010/wordml" xmlns:wpg="http://schemas.microsoft.com/office/word/2010/wordprocessingGroup" xmlns:wpi="http://schemas.microsoft.com/office/word/2010/wordprocessingInk" xmlns:wne="http://schemas.microsoft.com/office/word/2006/wordml" xmlns:wps="http://schemas.microsoft.com/office/word/2010/wordprocessingShape" mc:Ignorable="w14 wp14">
-  <w:abstractNum w:abstractNumId="0">
+<w:numbering xmlns:wpc="http://schemas.microsoft.com/office/word/2010/wordprocessingCanvas" xmlns:cx="http://schemas.microsoft.com/office/drawing/2014/chartex" xmlns:cx1="http://schemas.microsoft.com/office/drawing/2015/9/8/chartex" xmlns:cx2="http://schemas.microsoft.com/office/drawing/2015/10/21/chartex" xmlns:cx3="http://schemas.microsoft.com/office/drawing/2016/5/9/chartex" xmlns:cx4="http://schemas.microsoft.com/office/drawing/2016/5/10/chartex" xmlns:cx5="http://schemas.microsoft.com/office/drawing/2016/5/11/chartex" xmlns:mc="http://schemas.openxmlformats.org/markup-compatibility/2006" xmlns:o="urn:schemas-microsoft-com:office:office" xmlns:r="http://schemas.openxmlformats.org/officeDocument/2006/relationships" xmlns:m="http://schemas.openxmlformats.org/officeDocument/2006/math" xmlns:v="urn:schemas-microsoft-com:vml" xmlns:wp14="http://schemas.microsoft.com/office/word/2010/wordprocessingDrawing" xmlns:wp="http://schemas.openxmlformats.org/drawingml/2006/wordprocessingDrawing" xmlns:w10="urn:schemas-microsoft-com:office:word" xmlns:w="http://schemas.openxmlformats.org/wordprocessingml/2006/main" xmlns:w14="http://schemas.microsoft.com/office/word/2010/wordml" xmlns:w15="http://schemas.microsoft.com/office/word/2012/wordml" xmlns:w16se="http://schemas.microsoft.com/office/word/2015/wordml/symex" xmlns:wpg="http://schemas.microsoft.com/office/word/2010/wordprocessingGroup" xmlns:wpi="http://schemas.microsoft.com/office/word/2010/wordprocessingInk" xmlns:wne="http://schemas.microsoft.com/office/word/2006/wordml" xmlns:wps="http://schemas.microsoft.com/office/word/2010/wordprocessingShape" mc:Ignorable="w14 w15 w16se wp14">
+  <w:abstractNum w:abstractNumId="0" w15:restartNumberingAfterBreak="0">
     <w:nsid w:val="0971607F"/>
     <w:multiLevelType w:val="multilevel"/>
     <w:tmpl w:val="5422111E"/>
@@ -3375,7 +3235,7 @@
       </w:rPr>
     </w:lvl>
   </w:abstractNum>
-  <w:abstractNum w:abstractNumId="1">
+  <w:abstractNum w:abstractNumId="1" w15:restartNumberingAfterBreak="0">
     <w:nsid w:val="0BDF1468"/>
     <w:multiLevelType w:val="hybridMultilevel"/>
     <w:tmpl w:val="8DD214C6"/>
@@ -3464,7 +3324,7 @@
       </w:pPr>
     </w:lvl>
   </w:abstractNum>
-  <w:abstractNum w:abstractNumId="2">
+  <w:abstractNum w:abstractNumId="2" w15:restartNumberingAfterBreak="0">
     <w:nsid w:val="339E63F3"/>
     <w:multiLevelType w:val="multilevel"/>
     <w:tmpl w:val="6EF403F4"/>
@@ -3590,7 +3450,7 @@
 </file>
 
 <file path=word/styles.xml><?xml version="1.0" encoding="utf-8"?>
-<w:styles xmlns:mc="http://schemas.openxmlformats.org/markup-compatibility/2006" xmlns:r="http://schemas.openxmlformats.org/officeDocument/2006/relationships" xmlns:w="http://schemas.openxmlformats.org/wordprocessingml/2006/main" xmlns:w14="http://schemas.microsoft.com/office/word/2010/wordml" mc:Ignorable="w14">
+<w:styles xmlns:mc="http://schemas.openxmlformats.org/markup-compatibility/2006" xmlns:r="http://schemas.openxmlformats.org/officeDocument/2006/relationships" xmlns:w="http://schemas.openxmlformats.org/wordprocessingml/2006/main" xmlns:w14="http://schemas.microsoft.com/office/word/2010/wordml" xmlns:w15="http://schemas.microsoft.com/office/word/2012/wordml" xmlns:w16se="http://schemas.microsoft.com/office/word/2015/wordml/symex" mc:Ignorable="w14 w15 w16se">
   <w:docDefaults>
     <w:rPrDefault>
       <w:rPr>
@@ -3606,573 +3466,381 @@
       </w:pPr>
     </w:pPrDefault>
   </w:docDefaults>
-  <w:latentStyles w:defLockedState="0" w:defUIPriority="99" w:defSemiHidden="1" w:defUnhideWhenUsed="1" w:defQFormat="0" w:count="267">
-    <w:lsdException w:name="Normal" w:semiHidden="0" w:uiPriority="0" w:unhideWhenUsed="0" w:qFormat="1"/>
-    <w:lsdException w:name="heading 1" w:semiHidden="0" w:uiPriority="9" w:unhideWhenUsed="0" w:qFormat="1"/>
-    <w:lsdException w:name="heading 2" w:uiPriority="9" w:qFormat="1"/>
-    <w:lsdException w:name="heading 3" w:uiPriority="9" w:qFormat="1"/>
-    <w:lsdException w:name="heading 4" w:uiPriority="9" w:qFormat="1"/>
-    <w:lsdException w:name="heading 5" w:uiPriority="9" w:qFormat="1"/>
-    <w:lsdException w:name="heading 6" w:uiPriority="9" w:qFormat="1"/>
-    <w:lsdException w:name="heading 7" w:uiPriority="9" w:qFormat="1"/>
-    <w:lsdException w:name="heading 8" w:uiPriority="9" w:qFormat="1"/>
-    <w:lsdException w:name="heading 9" w:uiPriority="9" w:qFormat="1"/>
-    <w:lsdException w:name="toc 1" w:uiPriority="39"/>
-    <w:lsdException w:name="toc 2" w:uiPriority="39"/>
-    <w:lsdException w:name="toc 3" w:uiPriority="39"/>
-    <w:lsdException w:name="toc 4" w:uiPriority="39"/>
-    <w:lsdException w:name="toc 5" w:uiPriority="39"/>
-    <w:lsdException w:name="toc 6" w:uiPriority="39"/>
-    <w:lsdException w:name="toc 7" w:uiPriority="39"/>
-    <w:lsdException w:name="toc 8" w:uiPriority="39"/>
-    <w:lsdException w:name="toc 9" w:uiPriority="39"/>
-    <w:lsdException w:name="caption" w:uiPriority="35" w:qFormat="1"/>
-    <w:lsdException w:name="Title" w:semiHidden="0" w:uiPriority="10" w:unhideWhenUsed="0" w:qFormat="1"/>
-    <w:lsdException w:name="Default Paragraph Font" w:uiPriority="1"/>
-    <w:lsdException w:name="Subtitle" w:semiHidden="0" w:uiPriority="11" w:unhideWhenUsed="0" w:qFormat="1"/>
-    <w:lsdException w:name="Strong" w:semiHidden="0" w:uiPriority="22" w:unhideWhenUsed="0" w:qFormat="1"/>
-    <w:lsdException w:name="Emphasis" w:semiHidden="0" w:uiPriority="20" w:unhideWhenUsed="0" w:qFormat="1"/>
-    <w:lsdException w:name="Table Grid" w:semiHidden="0" w:uiPriority="39" w:unhideWhenUsed="0"/>
-    <w:lsdException w:name="Placeholder Text" w:unhideWhenUsed="0"/>
-    <w:lsdException w:name="No Spacing" w:semiHidden="0" w:uiPriority="1" w:unhideWhenUsed="0" w:qFormat="1"/>
-    <w:lsdException w:name="Light Shading" w:semiHidden="0" w:uiPriority="60" w:unhideWhenUsed="0"/>
-    <w:lsdException w:name="Light List" w:semiHidden="0" w:uiPriority="61" w:unhideWhenUsed="0"/>
-    <w:lsdException w:name="Light Grid" w:semiHidden="0" w:uiPriority="62" w:unhideWhenUsed="0"/>
-    <w:lsdException w:name="Medium Shading 1" w:semiHidden="0" w:uiPriority="63" w:unhideWhenUsed="0"/>
-    <w:lsdException w:name="Medium Shading 2" w:semiHidden="0" w:uiPriority="64" w:unhideWhenUsed="0"/>
-    <w:lsdException w:name="Medium List 1" w:semiHidden="0" w:uiPriority="65" w:unhideWhenUsed="0"/>
-    <w:lsdException w:name="Medium List 2" w:semiHidden="0" w:uiPriority="66" w:unhideWhenUsed="0"/>
-    <w:lsdException w:name="Medium Grid 1" w:semiHidden="0" w:uiPriority="67" w:unhideWhenUsed="0"/>
-    <w:lsdException w:name="Medium Grid 2" w:semiHidden="0" w:uiPriority="68" w:unhideWhenUsed="0"/>
-    <w:lsdException w:name="Medium Grid 3" w:semiHidden="0" w:uiPriority="69" w:unhideWhenUsed="0"/>
-    <w:lsdException w:name="Dark List" w:semiHidden="0" w:uiPriority="70" w:unhideWhenUsed="0"/>
-    <w:lsdException w:name="Colorful Shading" w:semiHidden="0" w:uiPriority="71" w:unhideWhenUsed="0"/>
-    <w:lsdException w:name="Colorful List" w:semiHidden="0" w:uiPriority="72" w:unhideWhenUsed="0"/>
-    <w:lsdException w:name="Colorful Grid" w:semiHidden="0" w:uiPriority="73" w:unhideWhenUsed="0"/>
-    <w:lsdException w:name="Light Shading Accent 1" w:semiHidden="0" w:uiPriority="60" w:unhideWhenUsed="0"/>
-    <w:lsdException w:name="Light List Accent 1" w:semiHidden="0" w:uiPriority="61" w:unhideWhenUsed="0"/>
-    <w:lsdException w:name="Light Grid Accent 1" w:semiHidden="0" w:uiPriority="62" w:unhideWhenUsed="0"/>
-    <w:lsdException w:name="Medium Shading 1 Accent 1" w:semiHidden="0" w:uiPriority="63" w:unhideWhenUsed="0"/>
-    <w:lsdException w:name="Medium Shading 2 Accent 1" w:semiHidden="0" w:uiPriority="64" w:unhideWhenUsed="0"/>
-    <w:lsdException w:name="Medium List 1 Accent 1" w:semiHidden="0" w:uiPriority="65" w:unhideWhenUsed="0"/>
-    <w:lsdException w:name="Revision" w:unhideWhenUsed="0"/>
-    <w:lsdException w:name="List Paragraph" w:semiHidden="0" w:uiPriority="34" w:unhideWhenUsed="0" w:qFormat="1"/>
-    <w:lsdException w:name="Quote" w:semiHidden="0" w:uiPriority="29" w:unhideWhenUsed="0" w:qFormat="1"/>
-    <w:lsdException w:name="Intense Quote" w:semiHidden="0" w:uiPriority="30" w:unhideWhenUsed="0" w:qFormat="1"/>
-    <w:lsdException w:name="Medium List 2 Accent 1" w:semiHidden="0" w:uiPriority="66" w:unhideWhenUsed="0"/>
-    <w:lsdException w:name="Medium Grid 1 Accent 1" w:semiHidden="0" w:uiPriority="67" w:unhideWhenUsed="0"/>
-    <w:lsdException w:name="Medium Grid 2 Accent 1" w:semiHidden="0" w:uiPriority="68" w:unhideWhenUsed="0"/>
-    <w:lsdException w:name="Medium Grid 3 Accent 1" w:semiHidden="0" w:uiPriority="69" w:unhideWhenUsed="0"/>
-    <w:lsdException w:name="Dark List Accent 1" w:semiHidden="0" w:uiPriority="70" w:unhideWhenUsed="0"/>
-    <w:lsdException w:name="Colorful Shading Accent 1" w:semiHidden="0" w:uiPriority="71" w:unhideWhenUsed="0"/>
-    <w:lsdException w:name="Colorful List Accent 1" w:semiHidden="0" w:uiPriority="72" w:unhideWhenUsed="0"/>
-    <w:lsdException w:name="Colorful Grid Accent 1" w:semiHidden="0" w:uiPriority="73" w:unhideWhenUsed="0"/>
-    <w:lsdException w:name="Light Shading Accent 2" w:semiHidden="0" w:uiPriority="60" w:unhideWhenUsed="0"/>
-    <w:lsdException w:name="Light List Accent 2" w:semiHidden="0" w:uiPriority="61" w:unhideWhenUsed="0"/>
-    <w:lsdException w:name="Light Grid Accent 2" w:semiHidden="0" w:uiPriority="62" w:unhideWhenUsed="0"/>
-    <w:lsdException w:name="Medium Shading 1 Accent 2" w:semiHidden="0" w:uiPriority="63" w:unhideWhenUsed="0"/>
-    <w:lsdException w:name="Medium Shading 2 Accent 2" w:semiHidden="0" w:uiPriority="64" w:unhideWhenUsed="0"/>
-    <w:lsdException w:name="Medium List 1 Accent 2" w:semiHidden="0" w:uiPriority="65" w:unhideWhenUsed="0"/>
-    <w:lsdException w:name="Medium List 2 Accent 2" w:semiHidden="0" w:uiPriority="66" w:unhideWhenUsed="0"/>
-    <w:lsdException w:name="Medium Grid 1 Accent 2" w:semiHidden="0" w:uiPriority="67" w:unhideWhenUsed="0"/>
-    <w:lsdException w:name="Medium Grid 2 Accent 2" w:semiHidden="0" w:uiPriority="68" w:unhideWhenUsed="0"/>
-    <w:lsdException w:name="Medium Grid 3 Accent 2" w:semiHidden="0" w:uiPriority="69" w:unhideWhenUsed="0"/>
-    <w:lsdException w:name="Dark List Accent 2" w:semiHidden="0" w:uiPriority="70" w:unhideWhenUsed="0"/>
-    <w:lsdException w:name="Colorful Shading Accent 2" w:semiHidden="0" w:uiPriority="71" w:unhideWhenUsed="0"/>
-    <w:lsdException w:name="Colorful List Accent 2" w:semiHidden="0" w:uiPriority="72" w:unhideWhenUsed="0"/>
-    <w:lsdException w:name="Colorful Grid Accent 2" w:semiHidden="0" w:uiPriority="73" w:unhideWhenUsed="0"/>
-    <w:lsdException w:name="Light Shading Accent 3" w:semiHidden="0" w:uiPriority="60" w:unhideWhenUsed="0"/>
-    <w:lsdException w:name="Light List Accent 3" w:semiHidden="0" w:uiPriority="61" w:unhideWhenUsed="0"/>
-    <w:lsdException w:name="Light Grid Accent 3" w:semiHidden="0" w:uiPriority="62" w:unhideWhenUsed="0"/>
-    <w:lsdException w:name="Medium Shading 1 Accent 3" w:semiHidden="0" w:uiPriority="63" w:unhideWhenUsed="0"/>
-    <w:lsdException w:name="Medium Shading 2 Accent 3" w:semiHidden="0" w:uiPriority="64" w:unhideWhenUsed="0"/>
-    <w:lsdException w:name="Medium List 1 Accent 3" w:semiHidden="0" w:uiPriority="65" w:unhideWhenUsed="0"/>
-    <w:lsdException w:name="Medium List 2 Accent 3" w:semiHidden="0" w:uiPriority="66" w:unhideWhenUsed="0"/>
-    <w:lsdException w:name="Medium Grid 1 Accent 3" w:semiHidden="0" w:uiPriority="67" w:unhideWhenUsed="0"/>
-    <w:lsdException w:name="Medium Grid 2 Accent 3" w:semiHidden="0" w:uiPriority="68" w:unhideWhenUsed="0"/>
-    <w:lsdException w:name="Medium Grid 3 Accent 3" w:semiHidden="0" w:uiPriority="69" w:unhideWhenUsed="0"/>
-    <w:lsdException w:name="Dark List Accent 3" w:semiHidden="0" w:uiPriority="70" w:unhideWhenUsed="0"/>
-    <w:lsdException w:name="Colorful Shading Accent 3" w:semiHidden="0" w:uiPriority="71" w:unhideWhenUsed="0"/>
-    <w:lsdException w:name="Colorful List Accent 3" w:semiHidden="0" w:uiPriority="72" w:unhideWhenUsed="0"/>
-    <w:lsdException w:name="Colorful Grid Accent 3" w:semiHidden="0" w:uiPriority="73" w:unhideWhenUsed="0"/>
-    <w:lsdException w:name="Light Shading Accent 4" w:semiHidden="0" w:uiPriority="60" w:unhideWhenUsed="0"/>
-    <w:lsdException w:name="Light List Accent 4" w:semiHidden="0" w:uiPriority="61" w:unhideWhenUsed="0"/>
-    <w:lsdException w:name="Light Grid Accent 4" w:semiHidden="0" w:uiPriority="62" w:unhideWhenUsed="0"/>
-    <w:lsdException w:name="Medium Shading 1 Accent 4" w:semiHidden="0" w:uiPriority="63" w:unhideWhenUsed="0"/>
-    <w:lsdException w:name="Medium Shading 2 Accent 4" w:semiHidden="0" w:uiPriority="64" w:unhideWhenUsed="0"/>
-    <w:lsdException w:name="Medium List 1 Accent 4" w:semiHidden="0" w:uiPriority="65" w:unhideWhenUsed="0"/>
-    <w:lsdException w:name="Medium List 2 Accent 4" w:semiHidden="0" w:uiPriority="66" w:unhideWhenUsed="0"/>
-    <w:lsdException w:name="Medium Grid 1 Accent 4" w:semiHidden="0" w:uiPriority="67" w:unhideWhenUsed="0"/>
-    <w:lsdException w:name="Medium Grid 2 Accent 4" w:semiHidden="0" w:uiPriority="68" w:unhideWhenUsed="0"/>
-    <w:lsdException w:name="Medium Grid 3 Accent 4" w:semiHidden="0" w:uiPriority="69" w:unhideWhenUsed="0"/>
-    <w:lsdException w:name="Dark List Accent 4" w:semiHidden="0" w:uiPriority="70" w:unhideWhenUsed="0"/>
-    <w:lsdException w:name="Colorful Shading Accent 4" w:semiHidden="0" w:uiPriority="71" w:unhideWhenUsed="0"/>
-    <w:lsdException w:name="Colorful List Accent 4" w:semiHidden="0" w:uiPriority="72" w:unhideWhenUsed="0"/>
-    <w:lsdException w:name="Colorful Grid Accent 4" w:semiHidden="0" w:uiPriority="73" w:unhideWhenUsed="0"/>
-    <w:lsdException w:name="Light Shading Accent 5" w:semiHidden="0" w:uiPriority="60" w:unhideWhenUsed="0"/>
-    <w:lsdException w:name="Light List Accent 5" w:semiHidden="0" w:uiPriority="61" w:unhideWhenUsed="0"/>
-    <w:lsdException w:name="Light Grid Accent 5" w:semiHidden="0" w:uiPriority="62" w:unhideWhenUsed="0"/>
-    <w:lsdException w:name="Medium Shading 1 Accent 5" w:semiHidden="0" w:uiPriority="63" w:unhideWhenUsed="0"/>
-    <w:lsdException w:name="Medium Shading 2 Accent 5" w:semiHidden="0" w:uiPriority="64" w:unhideWhenUsed="0"/>
-    <w:lsdException w:name="Medium List 1 Accent 5" w:semiHidden="0" w:uiPriority="65" w:unhideWhenUsed="0"/>
-    <w:lsdException w:name="Medium List 2 Accent 5" w:semiHidden="0" w:uiPriority="66" w:unhideWhenUsed="0"/>
-    <w:lsdException w:name="Medium Grid 1 Accent 5" w:semiHidden="0" w:uiPriority="67" w:unhideWhenUsed="0"/>
-    <w:lsdException w:name="Medium Grid 2 Accent 5" w:semiHidden="0" w:uiPriority="68" w:unhideWhenUsed="0"/>
-    <w:lsdException w:name="Medium Grid 3 Accent 5" w:semiHidden="0" w:uiPriority="69" w:unhideWhenUsed="0"/>
-    <w:lsdException w:name="Dark List Accent 5" w:semiHidden="0" w:uiPriority="70" w:unhideWhenUsed="0"/>
-    <w:lsdException w:name="Colorful Shading Accent 5" w:semiHidden="0" w:uiPriority="71" w:unhideWhenUsed="0"/>
-    <w:lsdException w:name="Colorful List Accent 5" w:semiHidden="0" w:uiPriority="72" w:unhideWhenUsed="0"/>
-    <w:lsdException w:name="Colorful Grid Accent 5" w:semiHidden="0" w:uiPriority="73" w:unhideWhenUsed="0"/>
-    <w:lsdException w:name="Light Shading Accent 6" w:semiHidden="0" w:uiPriority="60" w:unhideWhenUsed="0"/>
-    <w:lsdException w:name="Light List Accent 6" w:semiHidden="0" w:uiPriority="61" w:unhideWhenUsed="0"/>
-    <w:lsdException w:name="Light Grid Accent 6" w:semiHidden="0" w:uiPriority="62" w:unhideWhenUsed="0"/>
-    <w:lsdException w:name="Medium Shading 1 Accent 6" w:semiHidden="0" w:uiPriority="63" w:unhideWhenUsed="0"/>
-    <w:lsdException w:name="Medium Shading 2 Accent 6" w:semiHidden="0" w:uiPriority="64" w:unhideWhenUsed="0"/>
-    <w:lsdException w:name="Medium List 1 Accent 6" w:semiHidden="0" w:uiPriority="65" w:unhideWhenUsed="0"/>
-    <w:lsdException w:name="Medium List 2 Accent 6" w:semiHidden="0" w:uiPriority="66" w:unhideWhenUsed="0"/>
-    <w:lsdException w:name="Medium Grid 1 Accent 6" w:semiHidden="0" w:uiPriority="67" w:unhideWhenUsed="0"/>
-    <w:lsdException w:name="Medium Grid 2 Accent 6" w:semiHidden="0" w:uiPriority="68" w:unhideWhenUsed="0"/>
-    <w:lsdException w:name="Medium Grid 3 Accent 6" w:semiHidden="0" w:uiPriority="69" w:unhideWhenUsed="0"/>
-    <w:lsdException w:name="Dark List Accent 6" w:semiHidden="0" w:uiPriority="70" w:unhideWhenUsed="0"/>
-    <w:lsdException w:name="Colorful Shading Accent 6" w:semiHidden="0" w:uiPriority="71" w:unhideWhenUsed="0"/>
-    <w:lsdException w:name="Colorful List Accent 6" w:semiHidden="0" w:uiPriority="72" w:unhideWhenUsed="0"/>
-    <w:lsdException w:name="Colorful Grid Accent 6" w:semiHidden="0" w:uiPriority="73" w:unhideWhenUsed="0"/>
-    <w:lsdException w:name="Subtle Emphasis" w:semiHidden="0" w:uiPriority="19" w:unhideWhenUsed="0" w:qFormat="1"/>
-    <w:lsdException w:name="Intense Emphasis" w:semiHidden="0" w:uiPriority="21" w:unhideWhenUsed="0" w:qFormat="1"/>
-    <w:lsdException w:name="Subtle Reference" w:semiHidden="0" w:uiPriority="31" w:unhideWhenUsed="0" w:qFormat="1"/>
-    <w:lsdException w:name="Intense Reference" w:semiHidden="0" w:uiPriority="32" w:unhideWhenUsed="0" w:qFormat="1"/>
-    <w:lsdException w:name="Book Title" w:semiHidden="0" w:uiPriority="33" w:unhideWhenUsed="0" w:qFormat="1"/>
-    <w:lsdException w:name="Bibliography" w:uiPriority="37"/>
-    <w:lsdException w:name="TOC Heading" w:uiPriority="39" w:qFormat="1"/>
-  </w:latentStyles>
-  <w:style w:type="paragraph" w:default="1" w:styleId="Normalny">
-    <w:name w:val="Normal"/>
-    <w:qFormat/>
-  </w:style>
-  <w:style w:type="paragraph" w:styleId="Nagwek1">
-    <w:name w:val="heading 1"/>
-    <w:basedOn w:val="Normalny"/>
-    <w:next w:val="Normalny"/>
-    <w:link w:val="Nagwek1Znak"/>
-    <w:uiPriority w:val="9"/>
-    <w:qFormat/>
-    <w:rsid w:val="004F3C7A"/>
-    <w:pPr>
-      <w:keepNext/>
-      <w:keepLines/>
-      <w:spacing w:before="240" w:after="0"/>
-      <w:outlineLvl w:val="0"/>
-    </w:pPr>
-    <w:rPr>
-      <w:rFonts w:asciiTheme="majorHAnsi" w:eastAsiaTheme="majorEastAsia" w:hAnsiTheme="majorHAnsi" w:cstheme="majorBidi"/>
-      <w:color w:val="2E74B5" w:themeColor="accent1" w:themeShade="BF"/>
-      <w:sz w:val="32"/>
-      <w:szCs w:val="32"/>
-    </w:rPr>
-  </w:style>
-  <w:style w:type="paragraph" w:styleId="Nagwek2">
-    <w:name w:val="heading 2"/>
-    <w:basedOn w:val="Normalny"/>
-    <w:next w:val="Normalny"/>
-    <w:link w:val="Nagwek2Znak"/>
-    <w:uiPriority w:val="9"/>
-    <w:unhideWhenUsed/>
-    <w:qFormat/>
-    <w:rsid w:val="004F3C7A"/>
-    <w:pPr>
-      <w:keepNext/>
-      <w:keepLines/>
-      <w:spacing w:before="40" w:after="0"/>
-      <w:outlineLvl w:val="1"/>
-    </w:pPr>
-    <w:rPr>
-      <w:rFonts w:asciiTheme="majorHAnsi" w:eastAsiaTheme="majorEastAsia" w:hAnsiTheme="majorHAnsi" w:cstheme="majorBidi"/>
-      <w:color w:val="2E74B5" w:themeColor="accent1" w:themeShade="BF"/>
-      <w:sz w:val="26"/>
-      <w:szCs w:val="26"/>
-    </w:rPr>
-  </w:style>
-  <w:style w:type="character" w:default="1" w:styleId="Domylnaczcionkaakapitu">
-    <w:name w:val="Default Paragraph Font"/>
-    <w:uiPriority w:val="1"/>
-    <w:semiHidden/>
-    <w:unhideWhenUsed/>
-  </w:style>
-  <w:style w:type="table" w:default="1" w:styleId="Standardowy">
-    <w:name w:val="Normal Table"/>
-    <w:uiPriority w:val="99"/>
-    <w:semiHidden/>
-    <w:unhideWhenUsed/>
-    <w:tblPr>
-      <w:tblInd w:w="0" w:type="dxa"/>
-      <w:tblCellMar>
-        <w:top w:w="0" w:type="dxa"/>
-        <w:left w:w="108" w:type="dxa"/>
-        <w:bottom w:w="0" w:type="dxa"/>
-        <w:right w:w="108" w:type="dxa"/>
-      </w:tblCellMar>
-    </w:tblPr>
-  </w:style>
-  <w:style w:type="numbering" w:default="1" w:styleId="Bezlisty">
-    <w:name w:val="No List"/>
-    <w:uiPriority w:val="99"/>
-    <w:semiHidden/>
-    <w:unhideWhenUsed/>
-  </w:style>
-  <w:style w:type="character" w:customStyle="1" w:styleId="Nagwek1Znak">
-    <w:name w:val="Nagłówek 1 Znak"/>
-    <w:basedOn w:val="Domylnaczcionkaakapitu"/>
-    <w:link w:val="Nagwek1"/>
-    <w:uiPriority w:val="9"/>
-    <w:rsid w:val="004F3C7A"/>
-    <w:rPr>
-      <w:rFonts w:asciiTheme="majorHAnsi" w:eastAsiaTheme="majorEastAsia" w:hAnsiTheme="majorHAnsi" w:cstheme="majorBidi"/>
-      <w:color w:val="2E74B5" w:themeColor="accent1" w:themeShade="BF"/>
-      <w:sz w:val="32"/>
-      <w:szCs w:val="32"/>
-    </w:rPr>
-  </w:style>
-  <w:style w:type="paragraph" w:styleId="Tytu">
-    <w:name w:val="Title"/>
-    <w:basedOn w:val="Normalny"/>
-    <w:next w:val="Normalny"/>
-    <w:link w:val="TytuZnak"/>
-    <w:uiPriority w:val="10"/>
-    <w:qFormat/>
-    <w:rsid w:val="004F3C7A"/>
-    <w:pPr>
-      <w:spacing w:after="0" w:line="240" w:lineRule="auto"/>
-      <w:contextualSpacing/>
-    </w:pPr>
-    <w:rPr>
-      <w:rFonts w:asciiTheme="majorHAnsi" w:eastAsiaTheme="majorEastAsia" w:hAnsiTheme="majorHAnsi" w:cstheme="majorBidi"/>
-      <w:spacing w:val="-10"/>
-      <w:kern w:val="28"/>
-      <w:sz w:val="56"/>
-      <w:szCs w:val="56"/>
-    </w:rPr>
-  </w:style>
-  <w:style w:type="character" w:customStyle="1" w:styleId="TytuZnak">
-    <w:name w:val="Tytuł Znak"/>
-    <w:basedOn w:val="Domylnaczcionkaakapitu"/>
-    <w:link w:val="Tytu"/>
-    <w:uiPriority w:val="10"/>
-    <w:rsid w:val="004F3C7A"/>
-    <w:rPr>
-      <w:rFonts w:asciiTheme="majorHAnsi" w:eastAsiaTheme="majorEastAsia" w:hAnsiTheme="majorHAnsi" w:cstheme="majorBidi"/>
-      <w:spacing w:val="-10"/>
-      <w:kern w:val="28"/>
-      <w:sz w:val="56"/>
-      <w:szCs w:val="56"/>
-    </w:rPr>
-  </w:style>
-  <w:style w:type="character" w:customStyle="1" w:styleId="Nagwek2Znak">
-    <w:name w:val="Nagłówek 2 Znak"/>
-    <w:basedOn w:val="Domylnaczcionkaakapitu"/>
-    <w:link w:val="Nagwek2"/>
-    <w:uiPriority w:val="9"/>
-    <w:rsid w:val="004F3C7A"/>
-    <w:rPr>
-      <w:rFonts w:asciiTheme="majorHAnsi" w:eastAsiaTheme="majorEastAsia" w:hAnsiTheme="majorHAnsi" w:cstheme="majorBidi"/>
-      <w:color w:val="2E74B5" w:themeColor="accent1" w:themeShade="BF"/>
-      <w:sz w:val="26"/>
-      <w:szCs w:val="26"/>
-    </w:rPr>
-  </w:style>
-  <w:style w:type="paragraph" w:styleId="Akapitzlist">
-    <w:name w:val="List Paragraph"/>
-    <w:basedOn w:val="Normalny"/>
-    <w:uiPriority w:val="34"/>
-    <w:qFormat/>
-    <w:rsid w:val="004F3C7A"/>
-    <w:pPr>
-      <w:ind w:left="720"/>
-      <w:contextualSpacing/>
-    </w:pPr>
-  </w:style>
-  <w:style w:type="paragraph" w:styleId="Nagwek">
-    <w:name w:val="header"/>
-    <w:basedOn w:val="Normalny"/>
-    <w:link w:val="NagwekZnak"/>
-    <w:uiPriority w:val="99"/>
-    <w:unhideWhenUsed/>
-    <w:rsid w:val="002E125B"/>
-    <w:pPr>
-      <w:tabs>
-        <w:tab w:val="center" w:pos="4536"/>
-        <w:tab w:val="right" w:pos="9072"/>
-      </w:tabs>
-      <w:spacing w:after="0" w:line="240" w:lineRule="auto"/>
-    </w:pPr>
-  </w:style>
-  <w:style w:type="character" w:customStyle="1" w:styleId="NagwekZnak">
-    <w:name w:val="Nagłówek Znak"/>
-    <w:basedOn w:val="Domylnaczcionkaakapitu"/>
-    <w:link w:val="Nagwek"/>
-    <w:uiPriority w:val="99"/>
-    <w:rsid w:val="002E125B"/>
-  </w:style>
-  <w:style w:type="paragraph" w:styleId="Stopka">
-    <w:name w:val="footer"/>
-    <w:basedOn w:val="Normalny"/>
-    <w:link w:val="StopkaZnak"/>
-    <w:uiPriority w:val="99"/>
-    <w:unhideWhenUsed/>
-    <w:rsid w:val="002E125B"/>
-    <w:pPr>
-      <w:tabs>
-        <w:tab w:val="center" w:pos="4536"/>
-        <w:tab w:val="right" w:pos="9072"/>
-      </w:tabs>
-      <w:spacing w:after="0" w:line="240" w:lineRule="auto"/>
-    </w:pPr>
-  </w:style>
-  <w:style w:type="character" w:customStyle="1" w:styleId="StopkaZnak">
-    <w:name w:val="Stopka Znak"/>
-    <w:basedOn w:val="Domylnaczcionkaakapitu"/>
-    <w:link w:val="Stopka"/>
-    <w:uiPriority w:val="99"/>
-    <w:rsid w:val="002E125B"/>
-  </w:style>
-  <w:style w:type="paragraph" w:styleId="Nagwekspisutreci">
-    <w:name w:val="TOC Heading"/>
-    <w:basedOn w:val="Nagwek1"/>
-    <w:next w:val="Normalny"/>
-    <w:uiPriority w:val="39"/>
-    <w:unhideWhenUsed/>
-    <w:qFormat/>
-    <w:rsid w:val="008F59F6"/>
-    <w:pPr>
-      <w:outlineLvl w:val="9"/>
-    </w:pPr>
-    <w:rPr>
-      <w:lang w:eastAsia="pl-PL"/>
-    </w:rPr>
-  </w:style>
-  <w:style w:type="paragraph" w:styleId="Spistreci1">
-    <w:name w:val="toc 1"/>
-    <w:basedOn w:val="Normalny"/>
-    <w:next w:val="Normalny"/>
-    <w:autoRedefine/>
-    <w:uiPriority w:val="39"/>
-    <w:unhideWhenUsed/>
-    <w:rsid w:val="008F59F6"/>
-    <w:pPr>
-      <w:spacing w:after="100"/>
-    </w:pPr>
-  </w:style>
-  <w:style w:type="paragraph" w:styleId="Spistreci2">
-    <w:name w:val="toc 2"/>
-    <w:basedOn w:val="Normalny"/>
-    <w:next w:val="Normalny"/>
-    <w:autoRedefine/>
-    <w:uiPriority w:val="39"/>
-    <w:unhideWhenUsed/>
-    <w:rsid w:val="008F59F6"/>
-    <w:pPr>
-      <w:spacing w:after="100"/>
-      <w:ind w:left="220"/>
-    </w:pPr>
-  </w:style>
-  <w:style w:type="character" w:styleId="Hipercze">
-    <w:name w:val="Hyperlink"/>
-    <w:basedOn w:val="Domylnaczcionkaakapitu"/>
-    <w:uiPriority w:val="99"/>
-    <w:unhideWhenUsed/>
-    <w:rsid w:val="008F59F6"/>
-    <w:rPr>
-      <w:color w:val="0563C1" w:themeColor="hyperlink"/>
-      <w:u w:val="single"/>
-    </w:rPr>
-  </w:style>
-  <w:style w:type="paragraph" w:styleId="Tekstdymka">
-    <w:name w:val="Balloon Text"/>
-    <w:basedOn w:val="Normalny"/>
-    <w:link w:val="TekstdymkaZnak"/>
-    <w:uiPriority w:val="99"/>
-    <w:semiHidden/>
-    <w:unhideWhenUsed/>
-    <w:rsid w:val="00942A6C"/>
-    <w:pPr>
-      <w:spacing w:after="0" w:line="240" w:lineRule="auto"/>
-    </w:pPr>
-    <w:rPr>
-      <w:rFonts w:ascii="Tahoma" w:hAnsi="Tahoma" w:cs="Tahoma"/>
-      <w:sz w:val="16"/>
-      <w:szCs w:val="16"/>
-    </w:rPr>
-  </w:style>
-  <w:style w:type="character" w:customStyle="1" w:styleId="TekstdymkaZnak">
-    <w:name w:val="Tekst dymka Znak"/>
-    <w:basedOn w:val="Domylnaczcionkaakapitu"/>
-    <w:link w:val="Tekstdymka"/>
-    <w:uiPriority w:val="99"/>
-    <w:semiHidden/>
-    <w:rsid w:val="00942A6C"/>
-    <w:rPr>
-      <w:rFonts w:ascii="Tahoma" w:hAnsi="Tahoma" w:cs="Tahoma"/>
-      <w:sz w:val="16"/>
-      <w:szCs w:val="16"/>
-    </w:rPr>
-  </w:style>
-</w:styles>
-</file>
-
-<file path=word/stylesWithEffects.xml><?xml version="1.0" encoding="utf-8"?>
-<w:styles xmlns:wpc="http://schemas.microsoft.com/office/word/2010/wordprocessingCanvas" xmlns:mc="http://schemas.openxmlformats.org/markup-compatibility/2006" xmlns:o="urn:schemas-microsoft-com:office:office" xmlns:r="http://schemas.openxmlformats.org/officeDocument/2006/relationships" xmlns:m="http://schemas.openxmlformats.org/officeDocument/2006/math" xmlns:v="urn:schemas-microsoft-com:vml" xmlns:wp14="http://schemas.microsoft.com/office/word/2010/wordprocessingDrawing" xmlns:wp="http://schemas.openxmlformats.org/drawingml/2006/wordprocessingDrawing" xmlns:w10="urn:schemas-microsoft-com:office:word" xmlns:w="http://schemas.openxmlformats.org/wordprocessingml/2006/main" xmlns:w14="http://schemas.microsoft.com/office/word/2010/wordml" xmlns:wpg="http://schemas.microsoft.com/office/word/2010/wordprocessingGroup" xmlns:wpi="http://schemas.microsoft.com/office/word/2010/wordprocessingInk" xmlns:wne="http://schemas.microsoft.com/office/word/2006/wordml" xmlns:wps="http://schemas.microsoft.com/office/word/2010/wordprocessingShape" mc:Ignorable="w14 wp14">
-  <w:docDefaults>
-    <w:rPrDefault>
-      <w:rPr>
-        <w:rFonts w:asciiTheme="minorHAnsi" w:eastAsiaTheme="minorHAnsi" w:hAnsiTheme="minorHAnsi" w:cstheme="minorBidi"/>
-        <w:sz w:val="22"/>
-        <w:szCs w:val="22"/>
-        <w:lang w:val="pl-PL" w:eastAsia="en-US" w:bidi="ar-SA"/>
-      </w:rPr>
-    </w:rPrDefault>
-    <w:pPrDefault>
-      <w:pPr>
-        <w:spacing w:after="160" w:line="259" w:lineRule="auto"/>
-      </w:pPr>
-    </w:pPrDefault>
-  </w:docDefaults>
-  <w:latentStyles w:defLockedState="0" w:defUIPriority="99" w:defSemiHidden="1" w:defUnhideWhenUsed="1" w:defQFormat="0" w:count="267">
-    <w:lsdException w:name="Normal" w:semiHidden="0" w:uiPriority="0" w:unhideWhenUsed="0" w:qFormat="1"/>
-    <w:lsdException w:name="heading 1" w:semiHidden="0" w:uiPriority="9" w:unhideWhenUsed="0" w:qFormat="1"/>
-    <w:lsdException w:name="heading 2" w:uiPriority="9" w:qFormat="1"/>
-    <w:lsdException w:name="heading 3" w:uiPriority="9" w:qFormat="1"/>
-    <w:lsdException w:name="heading 4" w:uiPriority="9" w:qFormat="1"/>
-    <w:lsdException w:name="heading 5" w:uiPriority="9" w:qFormat="1"/>
-    <w:lsdException w:name="heading 6" w:uiPriority="9" w:qFormat="1"/>
-    <w:lsdException w:name="heading 7" w:uiPriority="9" w:qFormat="1"/>
-    <w:lsdException w:name="heading 8" w:uiPriority="9" w:qFormat="1"/>
-    <w:lsdException w:name="heading 9" w:uiPriority="9" w:qFormat="1"/>
-    <w:lsdException w:name="toc 1" w:uiPriority="39"/>
-    <w:lsdException w:name="toc 2" w:uiPriority="39"/>
-    <w:lsdException w:name="toc 3" w:uiPriority="39"/>
-    <w:lsdException w:name="toc 4" w:uiPriority="39"/>
-    <w:lsdException w:name="toc 5" w:uiPriority="39"/>
-    <w:lsdException w:name="toc 6" w:uiPriority="39"/>
-    <w:lsdException w:name="toc 7" w:uiPriority="39"/>
-    <w:lsdException w:name="toc 8" w:uiPriority="39"/>
-    <w:lsdException w:name="toc 9" w:uiPriority="39"/>
-    <w:lsdException w:name="caption" w:uiPriority="35" w:qFormat="1"/>
-    <w:lsdException w:name="Title" w:semiHidden="0" w:uiPriority="10" w:unhideWhenUsed="0" w:qFormat="1"/>
-    <w:lsdException w:name="Default Paragraph Font" w:uiPriority="1"/>
-    <w:lsdException w:name="Subtitle" w:semiHidden="0" w:uiPriority="11" w:unhideWhenUsed="0" w:qFormat="1"/>
-    <w:lsdException w:name="Strong" w:semiHidden="0" w:uiPriority="22" w:unhideWhenUsed="0" w:qFormat="1"/>
-    <w:lsdException w:name="Emphasis" w:semiHidden="0" w:uiPriority="20" w:unhideWhenUsed="0" w:qFormat="1"/>
-    <w:lsdException w:name="Table Grid" w:semiHidden="0" w:uiPriority="39" w:unhideWhenUsed="0"/>
-    <w:lsdException w:name="Placeholder Text" w:unhideWhenUsed="0"/>
-    <w:lsdException w:name="No Spacing" w:semiHidden="0" w:uiPriority="1" w:unhideWhenUsed="0" w:qFormat="1"/>
-    <w:lsdException w:name="Light Shading" w:semiHidden="0" w:uiPriority="60" w:unhideWhenUsed="0"/>
-    <w:lsdException w:name="Light List" w:semiHidden="0" w:uiPriority="61" w:unhideWhenUsed="0"/>
-    <w:lsdException w:name="Light Grid" w:semiHidden="0" w:uiPriority="62" w:unhideWhenUsed="0"/>
-    <w:lsdException w:name="Medium Shading 1" w:semiHidden="0" w:uiPriority="63" w:unhideWhenUsed="0"/>
-    <w:lsdException w:name="Medium Shading 2" w:semiHidden="0" w:uiPriority="64" w:unhideWhenUsed="0"/>
-    <w:lsdException w:name="Medium List 1" w:semiHidden="0" w:uiPriority="65" w:unhideWhenUsed="0"/>
-    <w:lsdException w:name="Medium List 2" w:semiHidden="0" w:uiPriority="66" w:unhideWhenUsed="0"/>
-    <w:lsdException w:name="Medium Grid 1" w:semiHidden="0" w:uiPriority="67" w:unhideWhenUsed="0"/>
-    <w:lsdException w:name="Medium Grid 2" w:semiHidden="0" w:uiPriority="68" w:unhideWhenUsed="0"/>
-    <w:lsdException w:name="Medium Grid 3" w:semiHidden="0" w:uiPriority="69" w:unhideWhenUsed="0"/>
-    <w:lsdException w:name="Dark List" w:semiHidden="0" w:uiPriority="70" w:unhideWhenUsed="0"/>
-    <w:lsdException w:name="Colorful Shading" w:semiHidden="0" w:uiPriority="71" w:unhideWhenUsed="0"/>
-    <w:lsdException w:name="Colorful List" w:semiHidden="0" w:uiPriority="72" w:unhideWhenUsed="0"/>
-    <w:lsdException w:name="Colorful Grid" w:semiHidden="0" w:uiPriority="73" w:unhideWhenUsed="0"/>
-    <w:lsdException w:name="Light Shading Accent 1" w:semiHidden="0" w:uiPriority="60" w:unhideWhenUsed="0"/>
-    <w:lsdException w:name="Light List Accent 1" w:semiHidden="0" w:uiPriority="61" w:unhideWhenUsed="0"/>
-    <w:lsdException w:name="Light Grid Accent 1" w:semiHidden="0" w:uiPriority="62" w:unhideWhenUsed="0"/>
-    <w:lsdException w:name="Medium Shading 1 Accent 1" w:semiHidden="0" w:uiPriority="63" w:unhideWhenUsed="0"/>
-    <w:lsdException w:name="Medium Shading 2 Accent 1" w:semiHidden="0" w:uiPriority="64" w:unhideWhenUsed="0"/>
-    <w:lsdException w:name="Medium List 1 Accent 1" w:semiHidden="0" w:uiPriority="65" w:unhideWhenUsed="0"/>
-    <w:lsdException w:name="Revision" w:unhideWhenUsed="0"/>
-    <w:lsdException w:name="List Paragraph" w:semiHidden="0" w:uiPriority="34" w:unhideWhenUsed="0" w:qFormat="1"/>
-    <w:lsdException w:name="Quote" w:semiHidden="0" w:uiPriority="29" w:unhideWhenUsed="0" w:qFormat="1"/>
-    <w:lsdException w:name="Intense Quote" w:semiHidden="0" w:uiPriority="30" w:unhideWhenUsed="0" w:qFormat="1"/>
-    <w:lsdException w:name="Medium List 2 Accent 1" w:semiHidden="0" w:uiPriority="66" w:unhideWhenUsed="0"/>
-    <w:lsdException w:name="Medium Grid 1 Accent 1" w:semiHidden="0" w:uiPriority="67" w:unhideWhenUsed="0"/>
-    <w:lsdException w:name="Medium Grid 2 Accent 1" w:semiHidden="0" w:uiPriority="68" w:unhideWhenUsed="0"/>
-    <w:lsdException w:name="Medium Grid 3 Accent 1" w:semiHidden="0" w:uiPriority="69" w:unhideWhenUsed="0"/>
-    <w:lsdException w:name="Dark List Accent 1" w:semiHidden="0" w:uiPriority="70" w:unhideWhenUsed="0"/>
-    <w:lsdException w:name="Colorful Shading Accent 1" w:semiHidden="0" w:uiPriority="71" w:unhideWhenUsed="0"/>
-    <w:lsdException w:name="Colorful List Accent 1" w:semiHidden="0" w:uiPriority="72" w:unhideWhenUsed="0"/>
-    <w:lsdException w:name="Colorful Grid Accent 1" w:semiHidden="0" w:uiPriority="73" w:unhideWhenUsed="0"/>
-    <w:lsdException w:name="Light Shading Accent 2" w:semiHidden="0" w:uiPriority="60" w:unhideWhenUsed="0"/>
-    <w:lsdException w:name="Light List Accent 2" w:semiHidden="0" w:uiPriority="61" w:unhideWhenUsed="0"/>
-    <w:lsdException w:name="Light Grid Accent 2" w:semiHidden="0" w:uiPriority="62" w:unhideWhenUsed="0"/>
-    <w:lsdException w:name="Medium Shading 1 Accent 2" w:semiHidden="0" w:uiPriority="63" w:unhideWhenUsed="0"/>
-    <w:lsdException w:name="Medium Shading 2 Accent 2" w:semiHidden="0" w:uiPriority="64" w:unhideWhenUsed="0"/>
-    <w:lsdException w:name="Medium List 1 Accent 2" w:semiHidden="0" w:uiPriority="65" w:unhideWhenUsed="0"/>
-    <w:lsdException w:name="Medium List 2 Accent 2" w:semiHidden="0" w:uiPriority="66" w:unhideWhenUsed="0"/>
-    <w:lsdException w:name="Medium Grid 1 Accent 2" w:semiHidden="0" w:uiPriority="67" w:unhideWhenUsed="0"/>
-    <w:lsdException w:name="Medium Grid 2 Accent 2" w:semiHidden="0" w:uiPriority="68" w:unhideWhenUsed="0"/>
-    <w:lsdException w:name="Medium Grid 3 Accent 2" w:semiHidden="0" w:uiPriority="69" w:unhideWhenUsed="0"/>
-    <w:lsdException w:name="Dark List Accent 2" w:semiHidden="0" w:uiPriority="70" w:unhideWhenUsed="0"/>
-    <w:lsdException w:name="Colorful Shading Accent 2" w:semiHidden="0" w:uiPriority="71" w:unhideWhenUsed="0"/>
-    <w:lsdException w:name="Colorful List Accent 2" w:semiHidden="0" w:uiPriority="72" w:unhideWhenUsed="0"/>
-    <w:lsdException w:name="Colorful Grid Accent 2" w:semiHidden="0" w:uiPriority="73" w:unhideWhenUsed="0"/>
-    <w:lsdException w:name="Light Shading Accent 3" w:semiHidden="0" w:uiPriority="60" w:unhideWhenUsed="0"/>
-    <w:lsdException w:name="Light List Accent 3" w:semiHidden="0" w:uiPriority="61" w:unhideWhenUsed="0"/>
-    <w:lsdException w:name="Light Grid Accent 3" w:semiHidden="0" w:uiPriority="62" w:unhideWhenUsed="0"/>
-    <w:lsdException w:name="Medium Shading 1 Accent 3" w:semiHidden="0" w:uiPriority="63" w:unhideWhenUsed="0"/>
-    <w:lsdException w:name="Medium Shading 2 Accent 3" w:semiHidden="0" w:uiPriority="64" w:unhideWhenUsed="0"/>
-    <w:lsdException w:name="Medium List 1 Accent 3" w:semiHidden="0" w:uiPriority="65" w:unhideWhenUsed="0"/>
-    <w:lsdException w:name="Medium List 2 Accent 3" w:semiHidden="0" w:uiPriority="66" w:unhideWhenUsed="0"/>
-    <w:lsdException w:name="Medium Grid 1 Accent 3" w:semiHidden="0" w:uiPriority="67" w:unhideWhenUsed="0"/>
-    <w:lsdException w:name="Medium Grid 2 Accent 3" w:semiHidden="0" w:uiPriority="68" w:unhideWhenUsed="0"/>
-    <w:lsdException w:name="Medium Grid 3 Accent 3" w:semiHidden="0" w:uiPriority="69" w:unhideWhenUsed="0"/>
-    <w:lsdException w:name="Dark List Accent 3" w:semiHidden="0" w:uiPriority="70" w:unhideWhenUsed="0"/>
-    <w:lsdException w:name="Colorful Shading Accent 3" w:semiHidden="0" w:uiPriority="71" w:unhideWhenUsed="0"/>
-    <w:lsdException w:name="Colorful List Accent 3" w:semiHidden="0" w:uiPriority="72" w:unhideWhenUsed="0"/>
-    <w:lsdException w:name="Colorful Grid Accent 3" w:semiHidden="0" w:uiPriority="73" w:unhideWhenUsed="0"/>
-    <w:lsdException w:name="Light Shading Accent 4" w:semiHidden="0" w:uiPriority="60" w:unhideWhenUsed="0"/>
-    <w:lsdException w:name="Light List Accent 4" w:semiHidden="0" w:uiPriority="61" w:unhideWhenUsed="0"/>
-    <w:lsdException w:name="Light Grid Accent 4" w:semiHidden="0" w:uiPriority="62" w:unhideWhenUsed="0"/>
-    <w:lsdException w:name="Medium Shading 1 Accent 4" w:semiHidden="0" w:uiPriority="63" w:unhideWhenUsed="0"/>
-    <w:lsdException w:name="Medium Shading 2 Accent 4" w:semiHidden="0" w:uiPriority="64" w:unhideWhenUsed="0"/>
-    <w:lsdException w:name="Medium List 1 Accent 4" w:semiHidden="0" w:uiPriority="65" w:unhideWhenUsed="0"/>
-    <w:lsdException w:name="Medium List 2 Accent 4" w:semiHidden="0" w:uiPriority="66" w:unhideWhenUsed="0"/>
-    <w:lsdException w:name="Medium Grid 1 Accent 4" w:semiHidden="0" w:uiPriority="67" w:unhideWhenUsed="0"/>
-    <w:lsdException w:name="Medium Grid 2 Accent 4" w:semiHidden="0" w:uiPriority="68" w:unhideWhenUsed="0"/>
-    <w:lsdException w:name="Medium Grid 3 Accent 4" w:semiHidden="0" w:uiPriority="69" w:unhideWhenUsed="0"/>
-    <w:lsdException w:name="Dark List Accent 4" w:semiHidden="0" w:uiPriority="70" w:unhideWhenUsed="0"/>
-    <w:lsdException w:name="Colorful Shading Accent 4" w:semiHidden="0" w:uiPriority="71" w:unhideWhenUsed="0"/>
-    <w:lsdException w:name="Colorful List Accent 4" w:semiHidden="0" w:uiPriority="72" w:unhideWhenUsed="0"/>
-    <w:lsdException w:name="Colorful Grid Accent 4" w:semiHidden="0" w:uiPriority="73" w:unhideWhenUsed="0"/>
-    <w:lsdException w:name="Light Shading Accent 5" w:semiHidden="0" w:uiPriority="60" w:unhideWhenUsed="0"/>
-    <w:lsdException w:name="Light List Accent 5" w:semiHidden="0" w:uiPriority="61" w:unhideWhenUsed="0"/>
-    <w:lsdException w:name="Light Grid Accent 5" w:semiHidden="0" w:uiPriority="62" w:unhideWhenUsed="0"/>
-    <w:lsdException w:name="Medium Shading 1 Accent 5" w:semiHidden="0" w:uiPriority="63" w:unhideWhenUsed="0"/>
-    <w:lsdException w:name="Medium Shading 2 Accent 5" w:semiHidden="0" w:uiPriority="64" w:unhideWhenUsed="0"/>
-    <w:lsdException w:name="Medium List 1 Accent 5" w:semiHidden="0" w:uiPriority="65" w:unhideWhenUsed="0"/>
-    <w:lsdException w:name="Medium List 2 Accent 5" w:semiHidden="0" w:uiPriority="66" w:unhideWhenUsed="0"/>
-    <w:lsdException w:name="Medium Grid 1 Accent 5" w:semiHidden="0" w:uiPriority="67" w:unhideWhenUsed="0"/>
-    <w:lsdException w:name="Medium Grid 2 Accent 5" w:semiHidden="0" w:uiPriority="68" w:unhideWhenUsed="0"/>
-    <w:lsdException w:name="Medium Grid 3 Accent 5" w:semiHidden="0" w:uiPriority="69" w:unhideWhenUsed="0"/>
-    <w:lsdException w:name="Dark List Accent 5" w:semiHidden="0" w:uiPriority="70" w:unhideWhenUsed="0"/>
-    <w:lsdException w:name="Colorful Shading Accent 5" w:semiHidden="0" w:uiPriority="71" w:unhideWhenUsed="0"/>
-    <w:lsdException w:name="Colorful List Accent 5" w:semiHidden="0" w:uiPriority="72" w:unhideWhenUsed="0"/>
-    <w:lsdException w:name="Colorful Grid Accent 5" w:semiHidden="0" w:uiPriority="73" w:unhideWhenUsed="0"/>
-    <w:lsdException w:name="Light Shading Accent 6" w:semiHidden="0" w:uiPriority="60" w:unhideWhenUsed="0"/>
-    <w:lsdException w:name="Light List Accent 6" w:semiHidden="0" w:uiPriority="61" w:unhideWhenUsed="0"/>
-    <w:lsdException w:name="Light Grid Accent 6" w:semiHidden="0" w:uiPriority="62" w:unhideWhenUsed="0"/>
-    <w:lsdException w:name="Medium Shading 1 Accent 6" w:semiHidden="0" w:uiPriority="63" w:unhideWhenUsed="0"/>
-    <w:lsdException w:name="Medium Shading 2 Accent 6" w:semiHidden="0" w:uiPriority="64" w:unhideWhenUsed="0"/>
-    <w:lsdException w:name="Medium List 1 Accent 6" w:semiHidden="0" w:uiPriority="65" w:unhideWhenUsed="0"/>
-    <w:lsdException w:name="Medium List 2 Accent 6" w:semiHidden="0" w:uiPriority="66" w:unhideWhenUsed="0"/>
-    <w:lsdException w:name="Medium Grid 1 Accent 6" w:semiHidden="0" w:uiPriority="67" w:unhideWhenUsed="0"/>
-    <w:lsdException w:name="Medium Grid 2 Accent 6" w:semiHidden="0" w:uiPriority="68" w:unhideWhenUsed="0"/>
-    <w:lsdException w:name="Medium Grid 3 Accent 6" w:semiHidden="0" w:uiPriority="69" w:unhideWhenUsed="0"/>
-    <w:lsdException w:name="Dark List Accent 6" w:semiHidden="0" w:uiPriority="70" w:unhideWhenUsed="0"/>
-    <w:lsdException w:name="Colorful Shading Accent 6" w:semiHidden="0" w:uiPriority="71" w:unhideWhenUsed="0"/>
-    <w:lsdException w:name="Colorful List Accent 6" w:semiHidden="0" w:uiPriority="72" w:unhideWhenUsed="0"/>
-    <w:lsdException w:name="Colorful Grid Accent 6" w:semiHidden="0" w:uiPriority="73" w:unhideWhenUsed="0"/>
-    <w:lsdException w:name="Subtle Emphasis" w:semiHidden="0" w:uiPriority="19" w:unhideWhenUsed="0" w:qFormat="1"/>
-    <w:lsdException w:name="Intense Emphasis" w:semiHidden="0" w:uiPriority="21" w:unhideWhenUsed="0" w:qFormat="1"/>
-    <w:lsdException w:name="Subtle Reference" w:semiHidden="0" w:uiPriority="31" w:unhideWhenUsed="0" w:qFormat="1"/>
-    <w:lsdException w:name="Intense Reference" w:semiHidden="0" w:uiPriority="32" w:unhideWhenUsed="0" w:qFormat="1"/>
-    <w:lsdException w:name="Book Title" w:semiHidden="0" w:uiPriority="33" w:unhideWhenUsed="0" w:qFormat="1"/>
-    <w:lsdException w:name="Bibliography" w:uiPriority="37"/>
-    <w:lsdException w:name="TOC Heading" w:uiPriority="39" w:qFormat="1"/>
+  <w:latentStyles w:defLockedState="0" w:defUIPriority="99" w:defSemiHidden="0" w:defUnhideWhenUsed="0" w:defQFormat="0" w:count="374">
+    <w:lsdException w:name="Normal" w:uiPriority="0" w:qFormat="1"/>
+    <w:lsdException w:name="heading 1" w:uiPriority="9" w:qFormat="1"/>
+    <w:lsdException w:name="heading 2" w:semiHidden="1" w:uiPriority="9" w:unhideWhenUsed="1" w:qFormat="1"/>
+    <w:lsdException w:name="heading 3" w:semiHidden="1" w:uiPriority="9" w:unhideWhenUsed="1" w:qFormat="1"/>
+    <w:lsdException w:name="heading 4" w:semiHidden="1" w:uiPriority="9" w:unhideWhenUsed="1" w:qFormat="1"/>
+    <w:lsdException w:name="heading 5" w:semiHidden="1" w:uiPriority="9" w:unhideWhenUsed="1" w:qFormat="1"/>
+    <w:lsdException w:name="heading 6" w:semiHidden="1" w:uiPriority="9" w:unhideWhenUsed="1" w:qFormat="1"/>
+    <w:lsdException w:name="heading 7" w:semiHidden="1" w:uiPriority="9" w:unhideWhenUsed="1" w:qFormat="1"/>
+    <w:lsdException w:name="heading 8" w:semiHidden="1" w:uiPriority="9" w:unhideWhenUsed="1" w:qFormat="1"/>
+    <w:lsdException w:name="heading 9" w:semiHidden="1" w:uiPriority="9" w:unhideWhenUsed="1" w:qFormat="1"/>
+    <w:lsdException w:name="index 1" w:semiHidden="1" w:unhideWhenUsed="1"/>
+    <w:lsdException w:name="index 2" w:semiHidden="1" w:unhideWhenUsed="1"/>
+    <w:lsdException w:name="index 3" w:semiHidden="1" w:unhideWhenUsed="1"/>
+    <w:lsdException w:name="index 4" w:semiHidden="1" w:unhideWhenUsed="1"/>
+    <w:lsdException w:name="index 5" w:semiHidden="1" w:unhideWhenUsed="1"/>
+    <w:lsdException w:name="index 6" w:semiHidden="1" w:unhideWhenUsed="1"/>
+    <w:lsdException w:name="index 7" w:semiHidden="1" w:unhideWhenUsed="1"/>
+    <w:lsdException w:name="index 8" w:semiHidden="1" w:unhideWhenUsed="1"/>
+    <w:lsdException w:name="index 9" w:semiHidden="1" w:unhideWhenUsed="1"/>
+    <w:lsdException w:name="toc 1" w:semiHidden="1" w:uiPriority="39" w:unhideWhenUsed="1"/>
+    <w:lsdException w:name="toc 2" w:semiHidden="1" w:uiPriority="39" w:unhideWhenUsed="1"/>
+    <w:lsdException w:name="toc 3" w:semiHidden="1" w:uiPriority="39" w:unhideWhenUsed="1"/>
+    <w:lsdException w:name="toc 4" w:semiHidden="1" w:uiPriority="39" w:unhideWhenUsed="1"/>
+    <w:lsdException w:name="toc 5" w:semiHidden="1" w:uiPriority="39" w:unhideWhenUsed="1"/>
+    <w:lsdException w:name="toc 6" w:semiHidden="1" w:uiPriority="39" w:unhideWhenUsed="1"/>
+    <w:lsdException w:name="toc 7" w:semiHidden="1" w:uiPriority="39" w:unhideWhenUsed="1"/>
+    <w:lsdException w:name="toc 8" w:semiHidden="1" w:uiPriority="39" w:unhideWhenUsed="1"/>
+    <w:lsdException w:name="toc 9" w:semiHidden="1" w:uiPriority="39" w:unhideWhenUsed="1"/>
+    <w:lsdException w:name="Normal Indent" w:semiHidden="1" w:unhideWhenUsed="1"/>
+    <w:lsdException w:name="footnote text" w:semiHidden="1" w:unhideWhenUsed="1"/>
+    <w:lsdException w:name="annotation text" w:semiHidden="1" w:unhideWhenUsed="1"/>
+    <w:lsdException w:name="header" w:semiHidden="1" w:unhideWhenUsed="1"/>
+    <w:lsdException w:name="footer" w:semiHidden="1" w:unhideWhenUsed="1"/>
+    <w:lsdException w:name="index heading" w:semiHidden="1" w:unhideWhenUsed="1"/>
+    <w:lsdException w:name="caption" w:semiHidden="1" w:uiPriority="35" w:unhideWhenUsed="1" w:qFormat="1"/>
+    <w:lsdException w:name="table of figures" w:semiHidden="1" w:unhideWhenUsed="1"/>
+    <w:lsdException w:name="envelope address" w:semiHidden="1" w:unhideWhenUsed="1"/>
+    <w:lsdException w:name="envelope return" w:semiHidden="1" w:unhideWhenUsed="1"/>
+    <w:lsdException w:name="footnote reference" w:semiHidden="1" w:unhideWhenUsed="1"/>
+    <w:lsdException w:name="annotation reference" w:semiHidden="1" w:unhideWhenUsed="1"/>
+    <w:lsdException w:name="line number" w:semiHidden="1" w:unhideWhenUsed="1"/>
+    <w:lsdException w:name="page number" w:semiHidden="1" w:unhideWhenUsed="1"/>
+    <w:lsdException w:name="endnote reference" w:semiHidden="1" w:unhideWhenUsed="1"/>
+    <w:lsdException w:name="endnote text" w:semiHidden="1" w:unhideWhenUsed="1"/>
+    <w:lsdException w:name="table of authorities" w:semiHidden="1" w:unhideWhenUsed="1"/>
+    <w:lsdException w:name="macro" w:semiHidden="1" w:unhideWhenUsed="1"/>
+    <w:lsdException w:name="toa heading" w:semiHidden="1" w:unhideWhenUsed="1"/>
+    <w:lsdException w:name="List" w:semiHidden="1" w:unhideWhenUsed="1"/>
+    <w:lsdException w:name="List Bullet" w:semiHidden="1" w:unhideWhenUsed="1"/>
+    <w:lsdException w:name="List Number" w:semiHidden="1" w:unhideWhenUsed="1"/>
+    <w:lsdException w:name="List 2" w:semiHidden="1" w:unhideWhenUsed="1"/>
+    <w:lsdException w:name="List 3" w:semiHidden="1" w:unhideWhenUsed="1"/>
+    <w:lsdException w:name="List 4" w:semiHidden="1" w:unhideWhenUsed="1"/>
+    <w:lsdException w:name="List 5" w:semiHidden="1" w:unhideWhenUsed="1"/>
+    <w:lsdException w:name="List Bullet 2" w:semiHidden="1" w:unhideWhenUsed="1"/>
+    <w:lsdException w:name="List Bullet 3" w:semiHidden="1" w:unhideWhenUsed="1"/>
+    <w:lsdException w:name="List Bullet 4" w:semiHidden="1" w:unhideWhenUsed="1"/>
+    <w:lsdException w:name="List Bullet 5" w:semiHidden="1" w:unhideWhenUsed="1"/>
+    <w:lsdException w:name="List Number 2" w:semiHidden="1" w:unhideWhenUsed="1"/>
+    <w:lsdException w:name="List Number 3" w:semiHidden="1" w:unhideWhenUsed="1"/>
+    <w:lsdException w:name="List Number 4" w:semiHidden="1" w:unhideWhenUsed="1"/>
+    <w:lsdException w:name="List Number 5" w:semiHidden="1" w:unhideWhenUsed="1"/>
+    <w:lsdException w:name="Title" w:uiPriority="10" w:qFormat="1"/>
+    <w:lsdException w:name="Closing" w:semiHidden="1" w:unhideWhenUsed="1"/>
+    <w:lsdException w:name="Signature" w:semiHidden="1" w:unhideWhenUsed="1"/>
+    <w:lsdException w:name="Default Paragraph Font" w:semiHidden="1" w:uiPriority="1" w:unhideWhenUsed="1"/>
+    <w:lsdException w:name="Body Text" w:semiHidden="1" w:unhideWhenUsed="1"/>
+    <w:lsdException w:name="Body Text Indent" w:semiHidden="1" w:unhideWhenUsed="1"/>
+    <w:lsdException w:name="List Continue" w:semiHidden="1" w:unhideWhenUsed="1"/>
+    <w:lsdException w:name="List Continue 2" w:semiHidden="1" w:unhideWhenUsed="1"/>
+    <w:lsdException w:name="List Continue 3" w:semiHidden="1" w:unhideWhenUsed="1"/>
+    <w:lsdException w:name="List Continue 4" w:semiHidden="1" w:unhideWhenUsed="1"/>
+    <w:lsdException w:name="List Continue 5" w:semiHidden="1" w:unhideWhenUsed="1"/>
+    <w:lsdException w:name="Message Header" w:semiHidden="1" w:unhideWhenUsed="1"/>
+    <w:lsdException w:name="Subtitle" w:uiPriority="11" w:qFormat="1"/>
+    <w:lsdException w:name="Salutation" w:semiHidden="1" w:unhideWhenUsed="1"/>
+    <w:lsdException w:name="Date" w:semiHidden="1" w:unhideWhenUsed="1"/>
+    <w:lsdException w:name="Body Text First Indent" w:semiHidden="1" w:unhideWhenUsed="1"/>
+    <w:lsdException w:name="Body Text First Indent 2" w:semiHidden="1" w:unhideWhenUsed="1"/>
+    <w:lsdException w:name="Note Heading" w:semiHidden="1" w:unhideWhenUsed="1"/>
+    <w:lsdException w:name="Body Text 2" w:semiHidden="1" w:unhideWhenUsed="1"/>
+    <w:lsdException w:name="Body Text 3" w:semiHidden="1" w:unhideWhenUsed="1"/>
+    <w:lsdException w:name="Body Text Indent 2" w:semiHidden="1" w:unhideWhenUsed="1"/>
+    <w:lsdException w:name="Body Text Indent 3" w:semiHidden="1" w:unhideWhenUsed="1"/>
+    <w:lsdException w:name="Block Text" w:semiHidden="1" w:unhideWhenUsed="1"/>
+    <w:lsdException w:name="Hyperlink" w:semiHidden="1" w:unhideWhenUsed="1"/>
+    <w:lsdException w:name="FollowedHyperlink" w:semiHidden="1" w:unhideWhenUsed="1"/>
+    <w:lsdException w:name="Strong" w:uiPriority="22" w:qFormat="1"/>
+    <w:lsdException w:name="Emphasis" w:uiPriority="20" w:qFormat="1"/>
+    <w:lsdException w:name="Document Map" w:semiHidden="1" w:unhideWhenUsed="1"/>
+    <w:lsdException w:name="Plain Text" w:semiHidden="1" w:unhideWhenUsed="1"/>
+    <w:lsdException w:name="E-mail Signature" w:semiHidden="1" w:unhideWhenUsed="1"/>
+    <w:lsdException w:name="HTML Top of Form" w:semiHidden="1" w:unhideWhenUsed="1"/>
+    <w:lsdException w:name="HTML Bottom of Form" w:semiHidden="1" w:unhideWhenUsed="1"/>
+    <w:lsdException w:name="Normal (Web)" w:semiHidden="1" w:unhideWhenUsed="1"/>
+    <w:lsdException w:name="HTML Acronym" w:semiHidden="1" w:unhideWhenUsed="1"/>
+    <w:lsdException w:name="HTML Address" w:semiHidden="1" w:unhideWhenUsed="1"/>
+    <w:lsdException w:name="HTML Cite" w:semiHidden="1" w:unhideWhenUsed="1"/>
+    <w:lsdException w:name="HTML Code" w:semiHidden="1" w:unhideWhenUsed="1"/>
+    <w:lsdException w:name="HTML Definition" w:semiHidden="1" w:unhideWhenUsed="1"/>
+    <w:lsdException w:name="HTML Keyboard" w:semiHidden="1" w:unhideWhenUsed="1"/>
+    <w:lsdException w:name="HTML Preformatted" w:semiHidden="1" w:unhideWhenUsed="1"/>
+    <w:lsdException w:name="HTML Sample" w:semiHidden="1" w:unhideWhenUsed="1"/>
+    <w:lsdException w:name="HTML Typewriter" w:semiHidden="1" w:unhideWhenUsed="1"/>
+    <w:lsdException w:name="HTML Variable" w:semiHidden="1" w:unhideWhenUsed="1"/>
+    <w:lsdException w:name="Normal Table" w:semiHidden="1" w:unhideWhenUsed="1"/>
+    <w:lsdException w:name="annotation subject" w:semiHidden="1" w:unhideWhenUsed="1"/>
+    <w:lsdException w:name="No List" w:semiHidden="1" w:unhideWhenUsed="1"/>
+    <w:lsdException w:name="Outline List 1" w:semiHidden="1" w:unhideWhenUsed="1"/>
+    <w:lsdException w:name="Outline List 2" w:semiHidden="1" w:unhideWhenUsed="1"/>
+    <w:lsdException w:name="Outline List 3" w:semiHidden="1" w:unhideWhenUsed="1"/>
+    <w:lsdException w:name="Table Simple 1" w:semiHidden="1" w:unhideWhenUsed="1"/>
+    <w:lsdException w:name="Table Simple 2" w:semiHidden="1" w:unhideWhenUsed="1"/>
+    <w:lsdException w:name="Table Simple 3" w:semiHidden="1" w:unhideWhenUsed="1"/>
+    <w:lsdException w:name="Table Classic 1" w:semiHidden="1" w:unhideWhenUsed="1"/>
+    <w:lsdException w:name="Table Classic 2" w:semiHidden="1" w:unhideWhenUsed="1"/>
+    <w:lsdException w:name="Table Classic 3" w:semiHidden="1" w:unhideWhenUsed="1"/>
+    <w:lsdException w:name="Table Classic 4" w:semiHidden="1" w:unhideWhenUsed="1"/>
+    <w:lsdException w:name="Table Colorful 1" w:semiHidden="1" w:unhideWhenUsed="1"/>
+    <w:lsdException w:name="Table Colorful 2" w:semiHidden="1" w:unhideWhenUsed="1"/>
+    <w:lsdException w:name="Table Colorful 3" w:semiHidden="1" w:unhideWhenUsed="1"/>
+    <w:lsdException w:name="Table Columns 1" w:semiHidden="1" w:unhideWhenUsed="1"/>
+    <w:lsdException w:name="Table Columns 2" w:semiHidden="1" w:unhideWhenUsed="1"/>
+    <w:lsdException w:name="Table Columns 3" w:semiHidden="1" w:unhideWhenUsed="1"/>
+    <w:lsdException w:name="Table Columns 4" w:semiHidden="1" w:unhideWhenUsed="1"/>
+    <w:lsdException w:name="Table Columns 5" w:semiHidden="1" w:unhideWhenUsed="1"/>
+    <w:lsdException w:name="Table Grid 1" w:semiHidden="1" w:unhideWhenUsed="1"/>
+    <w:lsdException w:name="Table Grid 2" w:semiHidden="1" w:unhideWhenUsed="1"/>
+    <w:lsdException w:name="Table Grid 3" w:semiHidden="1" w:unhideWhenUsed="1"/>
+    <w:lsdException w:name="Table Grid 4" w:semiHidden="1" w:unhideWhenUsed="1"/>
+    <w:lsdException w:name="Table Grid 5" w:semiHidden="1" w:unhideWhenUsed="1"/>
+    <w:lsdException w:name="Table Grid 6" w:semiHidden="1" w:unhideWhenUsed="1"/>
+    <w:lsdException w:name="Table Grid 7" w:semiHidden="1" w:unhideWhenUsed="1"/>
+    <w:lsdException w:name="Table Grid 8" w:semiHidden="1" w:unhideWhenUsed="1"/>
+    <w:lsdException w:name="Table List 1" w:semiHidden="1" w:unhideWhenUsed="1"/>
+    <w:lsdException w:name="Table List 2" w:semiHidden="1" w:unhideWhenUsed="1"/>
+    <w:lsdException w:name="Table List 3" w:semiHidden="1" w:unhideWhenUsed="1"/>
+    <w:lsdException w:name="Table List 4" w:semiHidden="1" w:unhideWhenUsed="1"/>
+    <w:lsdException w:name="Table List 5" w:semiHidden="1" w:unhideWhenUsed="1"/>
+    <w:lsdException w:name="Table List 6" w:semiHidden="1" w:unhideWhenUsed="1"/>
+    <w:lsdException w:name="Table List 7" w:semiHidden="1" w:unhideWhenUsed="1"/>
+    <w:lsdException w:name="Table List 8" w:semiHidden="1" w:unhideWhenUsed="1"/>
+    <w:lsdException w:name="Table 3D effects 1" w:semiHidden="1" w:unhideWhenUsed="1"/>
+    <w:lsdException w:name="Table 3D effects 2" w:semiHidden="1" w:unhideWhenUsed="1"/>
+    <w:lsdException w:name="Table 3D effects 3" w:semiHidden="1" w:unhideWhenUsed="1"/>
+    <w:lsdException w:name="Table Contemporary" w:semiHidden="1" w:unhideWhenUsed="1"/>
+    <w:lsdException w:name="Table Elegant" w:semiHidden="1" w:unhideWhenUsed="1"/>
+    <w:lsdException w:name="Table Professional" w:semiHidden="1" w:unhideWhenUsed="1"/>
+    <w:lsdException w:name="Table Subtle 1" w:semiHidden="1" w:unhideWhenUsed="1"/>
+    <w:lsdException w:name="Table Subtle 2" w:semiHidden="1" w:unhideWhenUsed="1"/>
+    <w:lsdException w:name="Table Web 1" w:semiHidden="1" w:unhideWhenUsed="1"/>
+    <w:lsdException w:name="Table Web 2" w:semiHidden="1" w:unhideWhenUsed="1"/>
+    <w:lsdException w:name="Table Web 3" w:semiHidden="1" w:unhideWhenUsed="1"/>
+    <w:lsdException w:name="Balloon Text" w:semiHidden="1" w:unhideWhenUsed="1"/>
+    <w:lsdException w:name="Table Grid" w:semiHidden="1" w:uiPriority="39" w:unhideWhenUsed="1"/>
+    <w:lsdException w:name="Table Theme" w:semiHidden="1" w:unhideWhenUsed="1"/>
+    <w:lsdException w:name="Placeholder Text" w:semiHidden="1"/>
+    <w:lsdException w:name="No Spacing" w:uiPriority="1" w:qFormat="1"/>
+    <w:lsdException w:name="Light Shading" w:uiPriority="60"/>
+    <w:lsdException w:name="Light List" w:uiPriority="61"/>
+    <w:lsdException w:name="Light Grid" w:uiPriority="62"/>
+    <w:lsdException w:name="Medium Shading 1" w:uiPriority="63"/>
+    <w:lsdException w:name="Medium Shading 2" w:uiPriority="64"/>
+    <w:lsdException w:name="Medium List 1" w:uiPriority="65"/>
+    <w:lsdException w:name="Medium List 2" w:uiPriority="66"/>
+    <w:lsdException w:name="Medium Grid 1" w:uiPriority="67"/>
+    <w:lsdException w:name="Medium Grid 2" w:uiPriority="68"/>
+    <w:lsdException w:name="Medium Grid 3" w:uiPriority="69"/>
+    <w:lsdException w:name="Dark List" w:uiPriority="70"/>
+    <w:lsdException w:name="Colorful Shading" w:uiPriority="71"/>
+    <w:lsdException w:name="Colorful List" w:uiPriority="72"/>
+    <w:lsdException w:name="Colorful Grid" w:uiPriority="73"/>
+    <w:lsdException w:name="Light Shading Accent 1" w:uiPriority="60"/>
+    <w:lsdException w:name="Light List Accent 1" w:uiPriority="61"/>
+    <w:lsdException w:name="Light Grid Accent 1" w:uiPriority="62"/>
+    <w:lsdException w:name="Medium Shading 1 Accent 1" w:uiPriority="63"/>
+    <w:lsdException w:name="Medium Shading 2 Accent 1" w:uiPriority="64"/>
+    <w:lsdException w:name="Medium List 1 Accent 1" w:uiPriority="65"/>
+    <w:lsdException w:name="Revision" w:semiHidden="1"/>
+    <w:lsdException w:name="List Paragraph" w:uiPriority="34" w:qFormat="1"/>
+    <w:lsdException w:name="Quote" w:uiPriority="29" w:qFormat="1"/>
+    <w:lsdException w:name="Intense Quote" w:uiPriority="30" w:qFormat="1"/>
+    <w:lsdException w:name="Medium List 2 Accent 1" w:uiPriority="66"/>
+    <w:lsdException w:name="Medium Grid 1 Accent 1" w:uiPriority="67"/>
+    <w:lsdException w:name="Medium Grid 2 Accent 1" w:uiPriority="68"/>
+    <w:lsdException w:name="Medium Grid 3 Accent 1" w:uiPriority="69"/>
+    <w:lsdException w:name="Dark List Accent 1" w:uiPriority="70"/>
+    <w:lsdException w:name="Colorful Shading Accent 1" w:uiPriority="71"/>
+    <w:lsdException w:name="Colorful List Accent 1" w:uiPriority="72"/>
+    <w:lsdException w:name="Colorful Grid Accent 1" w:uiPriority="73"/>
+    <w:lsdException w:name="Light Shading Accent 2" w:uiPriority="60"/>
+    <w:lsdException w:name="Light List Accent 2" w:uiPriority="61"/>
+    <w:lsdException w:name="Light Grid Accent 2" w:uiPriority="62"/>
+    <w:lsdException w:name="Medium Shading 1 Accent 2" w:uiPriority="63"/>
+    <w:lsdException w:name="Medium Shading 2 Accent 2" w:uiPriority="64"/>
+    <w:lsdException w:name="Medium List 1 Accent 2" w:uiPriority="65"/>
+    <w:lsdException w:name="Medium List 2 Accent 2" w:uiPriority="66"/>
+    <w:lsdException w:name="Medium Grid 1 Accent 2" w:uiPriority="67"/>
+    <w:lsdException w:name="Medium Grid 2 Accent 2" w:uiPriority="68"/>
+    <w:lsdException w:name="Medium Grid 3 Accent 2" w:uiPriority="69"/>
+    <w:lsdException w:name="Dark List Accent 2" w:uiPriority="70"/>
+    <w:lsdException w:name="Colorful Shading Accent 2" w:uiPriority="71"/>
+    <w:lsdException w:name="Colorful List Accent 2" w:uiPriority="72"/>
+    <w:lsdException w:name="Colorful Grid Accent 2" w:uiPriority="73"/>
+    <w:lsdException w:name="Light Shading Accent 3" w:uiPriority="60"/>
+    <w:lsdException w:name="Light List Accent 3" w:uiPriority="61"/>
+    <w:lsdException w:name="Light Grid Accent 3" w:uiPriority="62"/>
+    <w:lsdException w:name="Medium Shading 1 Accent 3" w:uiPriority="63"/>
+    <w:lsdException w:name="Medium Shading 2 Accent 3" w:uiPriority="64"/>
+    <w:lsdException w:name="Medium List 1 Accent 3" w:uiPriority="65"/>
+    <w:lsdException w:name="Medium List 2 Accent 3" w:uiPriority="66"/>
+    <w:lsdException w:name="Medium Grid 1 Accent 3" w:uiPriority="67"/>
+    <w:lsdException w:name="Medium Grid 2 Accent 3" w:uiPriority="68"/>
+    <w:lsdException w:name="Medium Grid 3 Accent 3" w:uiPriority="69"/>
+    <w:lsdException w:name="Dark List Accent 3" w:uiPriority="70"/>
+    <w:lsdException w:name="Colorful Shading Accent 3" w:uiPriority="71"/>
+    <w:lsdException w:name="Colorful List Accent 3" w:uiPriority="72"/>
+    <w:lsdException w:name="Colorful Grid Accent 3" w:uiPriority="73"/>
+    <w:lsdException w:name="Light Shading Accent 4" w:uiPriority="60"/>
+    <w:lsdException w:name="Light List Accent 4" w:uiPriority="61"/>
+    <w:lsdException w:name="Light Grid Accent 4" w:uiPriority="62"/>
+    <w:lsdException w:name="Medium Shading 1 Accent 4" w:uiPriority="63"/>
+    <w:lsdException w:name="Medium Shading 2 Accent 4" w:uiPriority="64"/>
+    <w:lsdException w:name="Medium List 1 Accent 4" w:uiPriority="65"/>
+    <w:lsdException w:name="Medium List 2 Accent 4" w:uiPriority="66"/>
+    <w:lsdException w:name="Medium Grid 1 Accent 4" w:uiPriority="67"/>
+    <w:lsdException w:name="Medium Grid 2 Accent 4" w:uiPriority="68"/>
+    <w:lsdException w:name="Medium Grid 3 Accent 4" w:uiPriority="69"/>
+    <w:lsdException w:name="Dark List Accent 4" w:uiPriority="70"/>
+    <w:lsdException w:name="Colorful Shading Accent 4" w:uiPriority="71"/>
+    <w:lsdException w:name="Colorful List Accent 4" w:uiPriority="72"/>
+    <w:lsdException w:name="Colorful Grid Accent 4" w:uiPriority="73"/>
+    <w:lsdException w:name="Light Shading Accent 5" w:uiPriority="60"/>
+    <w:lsdException w:name="Light List Accent 5" w:uiPriority="61"/>
+    <w:lsdException w:name="Light Grid Accent 5" w:uiPriority="62"/>
+    <w:lsdException w:name="Medium Shading 1 Accent 5" w:uiPriority="63"/>
+    <w:lsdException w:name="Medium Shading 2 Accent 5" w:uiPriority="64"/>
+    <w:lsdException w:name="Medium List 1 Accent 5" w:uiPriority="65"/>
+    <w:lsdException w:name="Medium List 2 Accent 5" w:uiPriority="66"/>
+    <w:lsdException w:name="Medium Grid 1 Accent 5" w:uiPriority="67"/>
+    <w:lsdException w:name="Medium Grid 2 Accent 5" w:uiPriority="68"/>
+    <w:lsdException w:name="Medium Grid 3 Accent 5" w:uiPriority="69"/>
+    <w:lsdException w:name="Dark List Accent 5" w:uiPriority="70"/>
+    <w:lsdException w:name="Colorful Shading Accent 5" w:uiPriority="71"/>
+    <w:lsdException w:name="Colorful List Accent 5" w:uiPriority="72"/>
+    <w:lsdException w:name="Colorful Grid Accent 5" w:uiPriority="73"/>
+    <w:lsdException w:name="Light Shading Accent 6" w:uiPriority="60"/>
+    <w:lsdException w:name="Light List Accent 6" w:uiPriority="61"/>
+    <w:lsdException w:name="Light Grid Accent 6" w:uiPriority="62"/>
+    <w:lsdException w:name="Medium Shading 1 Accent 6" w:uiPriority="63"/>
+    <w:lsdException w:name="Medium Shading 2 Accent 6" w:uiPriority="64"/>
+    <w:lsdException w:name="Medium List 1 Accent 6" w:uiPriority="65"/>
+    <w:lsdException w:name="Medium List 2 Accent 6" w:uiPriority="66"/>
+    <w:lsdException w:name="Medium Grid 1 Accent 6" w:uiPriority="67"/>
+    <w:lsdException w:name="Medium Grid 2 Accent 6" w:uiPriority="68"/>
+    <w:lsdException w:name="Medium Grid 3 Accent 6" w:uiPriority="69"/>
+    <w:lsdException w:name="Dark List Accent 6" w:uiPriority="70"/>
+    <w:lsdException w:name="Colorful Shading Accent 6" w:uiPriority="71"/>
+    <w:lsdException w:name="Colorful List Accent 6" w:uiPriority="72"/>
+    <w:lsdException w:name="Colorful Grid Accent 6" w:uiPriority="73"/>
+    <w:lsdException w:name="Subtle Emphasis" w:uiPriority="19" w:qFormat="1"/>
+    <w:lsdException w:name="Intense Emphasis" w:uiPriority="21" w:qFormat="1"/>
+    <w:lsdException w:name="Subtle Reference" w:uiPriority="31" w:qFormat="1"/>
+    <w:lsdException w:name="Intense Reference" w:uiPriority="32" w:qFormat="1"/>
+    <w:lsdException w:name="Book Title" w:uiPriority="33" w:qFormat="1"/>
+    <w:lsdException w:name="Bibliography" w:semiHidden="1" w:uiPriority="37" w:unhideWhenUsed="1"/>
+    <w:lsdException w:name="TOC Heading" w:semiHidden="1" w:uiPriority="39" w:unhideWhenUsed="1" w:qFormat="1"/>
+    <w:lsdException w:name="Plain Table 1" w:uiPriority="41"/>
+    <w:lsdException w:name="Plain Table 2" w:uiPriority="42"/>
+    <w:lsdException w:name="Plain Table 3" w:uiPriority="43"/>
+    <w:lsdException w:name="Plain Table 4" w:uiPriority="44"/>
+    <w:lsdException w:name="Plain Table 5" w:uiPriority="45"/>
+    <w:lsdException w:name="Grid Table Light" w:uiPriority="40"/>
+    <w:lsdException w:name="Grid Table 1 Light" w:uiPriority="46"/>
+    <w:lsdException w:name="Grid Table 2" w:uiPriority="47"/>
+    <w:lsdException w:name="Grid Table 3" w:uiPriority="48"/>
+    <w:lsdException w:name="Grid Table 4" w:uiPriority="49"/>
+    <w:lsdException w:name="Grid Table 5 Dark" w:uiPriority="50"/>
+    <w:lsdException w:name="Grid Table 6 Colorful" w:uiPriority="51"/>
+    <w:lsdException w:name="Grid Table 7 Colorful" w:uiPriority="52"/>
+    <w:lsdException w:name="Grid Table 1 Light Accent 1" w:uiPriority="46"/>
+    <w:lsdException w:name="Grid Table 2 Accent 1" w:uiPriority="47"/>
+    <w:lsdException w:name="Grid Table 3 Accent 1" w:uiPriority="48"/>
+    <w:lsdException w:name="Grid Table 4 Accent 1" w:uiPriority="49"/>
+    <w:lsdException w:name="Grid Table 5 Dark Accent 1" w:uiPriority="50"/>
+    <w:lsdException w:name="Grid Table 6 Colorful Accent 1" w:uiPriority="51"/>
+    <w:lsdException w:name="Grid Table 7 Colorful Accent 1" w:uiPriority="52"/>
+    <w:lsdException w:name="Grid Table 1 Light Accent 2" w:uiPriority="46"/>
+    <w:lsdException w:name="Grid Table 2 Accent 2" w:uiPriority="47"/>
+    <w:lsdException w:name="Grid Table 3 Accent 2" w:uiPriority="48"/>
+    <w:lsdException w:name="Grid Table 4 Accent 2" w:uiPriority="49"/>
+    <w:lsdException w:name="Grid Table 5 Dark Accent 2" w:uiPriority="50"/>
+    <w:lsdException w:name="Grid Table 6 Colorful Accent 2" w:uiPriority="51"/>
+    <w:lsdException w:name="Grid Table 7 Colorful Accent 2" w:uiPriority="52"/>
+    <w:lsdException w:name="Grid Table 1 Light Accent 3" w:uiPriority="46"/>
+    <w:lsdException w:name="Grid Table 2 Accent 3" w:uiPriority="47"/>
+    <w:lsdException w:name="Grid Table 3 Accent 3" w:uiPriority="48"/>
+    <w:lsdException w:name="Grid Table 4 Accent 3" w:uiPriority="49"/>
+    <w:lsdException w:name="Grid Table 5 Dark Accent 3" w:uiPriority="50"/>
+    <w:lsdException w:name="Grid Table 6 Colorful Accent 3" w:uiPriority="51"/>
+    <w:lsdException w:name="Grid Table 7 Colorful Accent 3" w:uiPriority="52"/>
+    <w:lsdException w:name="Grid Table 1 Light Accent 4" w:uiPriority="46"/>
+    <w:lsdException w:name="Grid Table 2 Accent 4" w:uiPriority="47"/>
+    <w:lsdException w:name="Grid Table 3 Accent 4" w:uiPriority="48"/>
+    <w:lsdException w:name="Grid Table 4 Accent 4" w:uiPriority="49"/>
+    <w:lsdException w:name="Grid Table 5 Dark Accent 4" w:uiPriority="50"/>
+    <w:lsdException w:name="Grid Table 6 Colorful Accent 4" w:uiPriority="51"/>
+    <w:lsdException w:name="Grid Table 7 Colorful Accent 4" w:uiPriority="52"/>
+    <w:lsdException w:name="Grid Table 1 Light Accent 5" w:uiPriority="46"/>
+    <w:lsdException w:name="Grid Table 2 Accent 5" w:uiPriority="47"/>
+    <w:lsdException w:name="Grid Table 3 Accent 5" w:uiPriority="48"/>
+    <w:lsdException w:name="Grid Table 4 Accent 5" w:uiPriority="49"/>
+    <w:lsdException w:name="Grid Table 5 Dark Accent 5" w:uiPriority="50"/>
+    <w:lsdException w:name="Grid Table 6 Colorful Accent 5" w:uiPriority="51"/>
+    <w:lsdException w:name="Grid Table 7 Colorful Accent 5" w:uiPriority="52"/>
+    <w:lsdException w:name="Grid Table 1 Light Accent 6" w:uiPriority="46"/>
+    <w:lsdException w:name="Grid Table 2 Accent 6" w:uiPriority="47"/>
+    <w:lsdException w:name="Grid Table 3 Accent 6" w:uiPriority="48"/>
+    <w:lsdException w:name="Grid Table 4 Accent 6" w:uiPriority="49"/>
+    <w:lsdException w:name="Grid Table 5 Dark Accent 6" w:uiPriority="50"/>
+    <w:lsdException w:name="Grid Table 6 Colorful Accent 6" w:uiPriority="51"/>
+    <w:lsdException w:name="Grid Table 7 Colorful Accent 6" w:uiPriority="52"/>
+    <w:lsdException w:name="List Table 1 Light" w:uiPriority="46"/>
+    <w:lsdException w:name="List Table 2" w:uiPriority="47"/>
+    <w:lsdException w:name="List Table 3" w:uiPriority="48"/>
+    <w:lsdException w:name="List Table 4" w:uiPriority="49"/>
+    <w:lsdException w:name="List Table 5 Dark" w:uiPriority="50"/>
+    <w:lsdException w:name="List Table 6 Colorful" w:uiPriority="51"/>
+    <w:lsdException w:name="List Table 7 Colorful" w:uiPriority="52"/>
+    <w:lsdException w:name="List Table 1 Light Accent 1" w:uiPriority="46"/>
+    <w:lsdException w:name="List Table 2 Accent 1" w:uiPriority="47"/>
+    <w:lsdException w:name="List Table 3 Accent 1" w:uiPriority="48"/>
+    <w:lsdException w:name="List Table 4 Accent 1" w:uiPriority="49"/>
+    <w:lsdException w:name="List Table 5 Dark Accent 1" w:uiPriority="50"/>
+    <w:lsdException w:name="List Table 6 Colorful Accent 1" w:uiPriority="51"/>
+    <w:lsdException w:name="List Table 7 Colorful Accent 1" w:uiPriority="52"/>
+    <w:lsdException w:name="List Table 1 Light Accent 2" w:uiPriority="46"/>
+    <w:lsdException w:name="List Table 2 Accent 2" w:uiPriority="47"/>
+    <w:lsdException w:name="List Table 3 Accent 2" w:uiPriority="48"/>
+    <w:lsdException w:name="List Table 4 Accent 2" w:uiPriority="49"/>
+    <w:lsdException w:name="List Table 5 Dark Accent 2" w:uiPriority="50"/>
+    <w:lsdException w:name="List Table 6 Colorful Accent 2" w:uiPriority="51"/>
+    <w:lsdException w:name="List Table 7 Colorful Accent 2" w:uiPriority="52"/>
+    <w:lsdException w:name="List Table 1 Light Accent 3" w:uiPriority="46"/>
+    <w:lsdException w:name="List Table 2 Accent 3" w:uiPriority="47"/>
+    <w:lsdException w:name="List Table 3 Accent 3" w:uiPriority="48"/>
+    <w:lsdException w:name="List Table 4 Accent 3" w:uiPriority="49"/>
+    <w:lsdException w:name="List Table 5 Dark Accent 3" w:uiPriority="50"/>
+    <w:lsdException w:name="List Table 6 Colorful Accent 3" w:uiPriority="51"/>
+    <w:lsdException w:name="List Table 7 Colorful Accent 3" w:uiPriority="52"/>
+    <w:lsdException w:name="List Table 1 Light Accent 4" w:uiPriority="46"/>
+    <w:lsdException w:name="List Table 2 Accent 4" w:uiPriority="47"/>
+    <w:lsdException w:name="List Table 3 Accent 4" w:uiPriority="48"/>
+    <w:lsdException w:name="List Table 4 Accent 4" w:uiPriority="49"/>
+    <w:lsdException w:name="List Table 5 Dark Accent 4" w:uiPriority="50"/>
+    <w:lsdException w:name="List Table 6 Colorful Accent 4" w:uiPriority="51"/>
+    <w:lsdException w:name="List Table 7 Colorful Accent 4" w:uiPriority="52"/>
+    <w:lsdException w:name="List Table 1 Light Accent 5" w:uiPriority="46"/>
+    <w:lsdException w:name="List Table 2 Accent 5" w:uiPriority="47"/>
+    <w:lsdException w:name="List Table 3 Accent 5" w:uiPriority="48"/>
+    <w:lsdException w:name="List Table 4 Accent 5" w:uiPriority="49"/>
+    <w:lsdException w:name="List Table 5 Dark Accent 5" w:uiPriority="50"/>
+    <w:lsdException w:name="List Table 6 Colorful Accent 5" w:uiPriority="51"/>
+    <w:lsdException w:name="List Table 7 Colorful Accent 5" w:uiPriority="52"/>
+    <w:lsdException w:name="List Table 1 Light Accent 6" w:uiPriority="46"/>
+    <w:lsdException w:name="List Table 2 Accent 6" w:uiPriority="47"/>
+    <w:lsdException w:name="List Table 3 Accent 6" w:uiPriority="48"/>
+    <w:lsdException w:name="List Table 4 Accent 6" w:uiPriority="49"/>
+    <w:lsdException w:name="List Table 5 Dark Accent 6" w:uiPriority="50"/>
+    <w:lsdException w:name="List Table 6 Colorful Accent 6" w:uiPriority="51"/>
+    <w:lsdException w:name="List Table 7 Colorful Accent 6" w:uiPriority="52"/>
+    <w:lsdException w:name="Mention" w:semiHidden="1" w:unhideWhenUsed="1"/>
+    <w:lsdException w:name="Smart Hyperlink" w:semiHidden="1" w:unhideWhenUsed="1"/>
+    <w:lsdException w:name="Hashtag" w:semiHidden="1" w:unhideWhenUsed="1"/>
   </w:latentStyles>
   <w:style w:type="paragraph" w:default="1" w:styleId="Normalny">
     <w:name w:val="Normal"/>
@@ -4736,7 +4404,7 @@
   <a:extraClrSchemeLst/>
   <a:extLst>
     <a:ext uri="{05A4C25C-085E-4340-85A3-A5531E510DB2}">
-      <thm15:themeFamily xmlns:thm15="http://schemas.microsoft.com/office/thememl/2012/main" xmlns="" name="Office Theme" id="{62F939B6-93AF-4DB8-9C6B-D6C7DFDC589F}" vid="{4A3C46E8-61CC-4603-A589-7422A47A8E4A}"/>
+      <thm15:themeFamily xmlns:thm15="http://schemas.microsoft.com/office/thememl/2012/main" name="Office Theme" id="{62F939B6-93AF-4DB8-9C6B-D6C7DFDC589F}" vid="{4A3C46E8-61CC-4603-A589-7422A47A8E4A}"/>
     </a:ext>
   </a:extLst>
 </a:theme>
@@ -4747,7 +4415,7 @@
 </file>
 
 <file path=customXml/itemProps1.xml><?xml version="1.0" encoding="utf-8"?>
-<ds:datastoreItem xmlns:ds="http://schemas.openxmlformats.org/officeDocument/2006/customXml" ds:itemID="{A541B90A-1773-44CD-8672-1178EBF8B3C3}">
+<ds:datastoreItem xmlns:ds="http://schemas.openxmlformats.org/officeDocument/2006/customXml" ds:itemID="{9D6338BD-7982-45BB-959B-2483DCA598E1}">
   <ds:schemaRefs>
     <ds:schemaRef ds:uri="http://schemas.openxmlformats.org/officeDocument/2006/bibliography"/>
   </ds:schemaRefs>

</xml_diff>

<commit_message>
ładnie się kończy po 5 levelach i mniej zyc
</commit_message>
<xml_diff>
--- a/Justyna Mackoś IEEE Std 830-1998.docx
+++ b/Justyna Mackoś IEEE Std 830-1998.docx
@@ -2077,7 +2077,16 @@
         <w:t>Gracz ma do dyspozycji 5</w:t>
       </w:r>
       <w:r>
-        <w:t xml:space="preserve"> poziomów i 3 życia (jest też życie zerowe, czyli w praktyce gracz ma cztery próby).</w:t>
+        <w:t xml:space="preserve"> poziomów i 2</w:t>
+      </w:r>
+      <w:r>
+        <w:t xml:space="preserve"> życia (jest też życie zerowe, czyli w praktyce grac</w:t>
+      </w:r>
+      <w:r>
+        <w:t>z ma trzy</w:t>
+      </w:r>
+      <w:r>
+        <w:t xml:space="preserve"> próby).</w:t>
       </w:r>
     </w:p>
     <w:p>
@@ -2561,28 +2570,7 @@
         </w:drawing>
       </w:r>
     </w:p>
-    <w:p>
-      <w:pPr>
-        <w:ind w:left="708"/>
-      </w:pPr>
-    </w:p>
-    <w:p>
-      <w:pPr>
-        <w:ind w:left="708"/>
-      </w:pPr>
-      <w:r>
-        <w:t xml:space="preserve">Za </w:t>
-      </w:r>
-      <w:r>
-        <w:t xml:space="preserve">każde </w:t>
-      </w:r>
-      <w:r>
-        <w:t>zdobycie 3</w:t>
-      </w:r>
-      <w:r>
-        <w:t>0 000 punktów ilość żyć rośnie o jeden.</w:t>
-      </w:r>
-    </w:p>
+    <w:p/>
     <w:p>
       <w:pPr>
         <w:ind w:left="708"/>
@@ -2616,6 +2604,7 @@
       </w:pPr>
       <w:bookmarkStart w:id="6" w:name="_Toc466807456"/>
       <w:r>
+        <w:lastRenderedPageBreak/>
         <w:t xml:space="preserve">2. </w:t>
       </w:r>
       <w:r>
@@ -2827,6 +2816,7 @@
       </w:pPr>
       <w:bookmarkStart w:id="13" w:name="_Toc466807463"/>
       <w:r>
+        <w:lastRenderedPageBreak/>
         <w:t>3. Specyficzne wymagania</w:t>
       </w:r>
       <w:bookmarkEnd w:id="13"/>
@@ -3042,6 +3032,9 @@
       </w:pPr>
       <w:r>
         <w:t>17.01.2017 / 24.01.2017 –</w:t>
+      </w:r>
+      <w:r>
+        <w:t xml:space="preserve"> Dodanie możliwości wprowadzenia imienia w grze, dodanie dodatkowych punktów za czas.</w:t>
       </w:r>
       <w:bookmarkStart w:id="17" w:name="_GoBack"/>
       <w:bookmarkEnd w:id="17"/>
@@ -3621,7 +3614,7 @@
     <w:lsdException w:name="Table Web 2" w:semiHidden="1" w:unhideWhenUsed="1"/>
     <w:lsdException w:name="Table Web 3" w:semiHidden="1" w:unhideWhenUsed="1"/>
     <w:lsdException w:name="Balloon Text" w:semiHidden="1" w:unhideWhenUsed="1"/>
-    <w:lsdException w:name="Table Grid" w:semiHidden="1" w:uiPriority="39" w:unhideWhenUsed="1"/>
+    <w:lsdException w:name="Table Grid" w:uiPriority="39"/>
     <w:lsdException w:name="Table Theme" w:semiHidden="1" w:unhideWhenUsed="1"/>
     <w:lsdException w:name="Placeholder Text" w:semiHidden="1"/>
     <w:lsdException w:name="No Spacing" w:uiPriority="1" w:qFormat="1"/>
@@ -4415,7 +4408,7 @@
 </file>
 
 <file path=customXml/itemProps1.xml><?xml version="1.0" encoding="utf-8"?>
-<ds:datastoreItem xmlns:ds="http://schemas.openxmlformats.org/officeDocument/2006/customXml" ds:itemID="{9D6338BD-7982-45BB-959B-2483DCA598E1}">
+<ds:datastoreItem xmlns:ds="http://schemas.openxmlformats.org/officeDocument/2006/customXml" ds:itemID="{FA005B64-725D-4F06-AA3A-A308CA6846BE}">
   <ds:schemaRefs>
     <ds:schemaRef ds:uri="http://schemas.openxmlformats.org/officeDocument/2006/bibliography"/>
   </ds:schemaRefs>

</xml_diff>